<commit_message>
add improve mapper; urls; etc
</commit_message>
<xml_diff>
--- a/rpts/Part 2 Design highlights.docx
+++ b/rpts/Part 2 Design highlights.docx
@@ -6,13 +6,233 @@
       <w:pPr>
         <w:pStyle w:val="Heading1"/>
       </w:pPr>
-      <w:r>
-        <w:t>Part 2 Design highlights</w:t>
-      </w:r>
-    </w:p>
-    <w:p>
-      <w:r>
-        <w:t>In this part, we will discuss features we developed to enhance the search engine. In back end, we used Mapreduce to calculate the PageRank (on Hadoop).</w:t>
+    </w:p>
+    <w:p>
+      <w:pPr>
+        <w:pStyle w:val="Heading1"/>
+      </w:pPr>
+    </w:p>
+    <w:p>
+      <w:pPr>
+        <w:pStyle w:val="Heading1"/>
+      </w:pPr>
+    </w:p>
+    <w:p>
+      <w:pPr>
+        <w:pStyle w:val="Heading1"/>
+        <w:jc w:val="center"/>
+      </w:pPr>
+      <w:r>
+        <w:t>CSC326 Final Project report</w:t>
+      </w:r>
+    </w:p>
+    <w:p/>
+    <w:p/>
+    <w:p/>
+    <w:p/>
+    <w:p/>
+    <w:p/>
+    <w:p/>
+    <w:p/>
+    <w:p/>
+    <w:p/>
+    <w:p/>
+    <w:p/>
+    <w:p/>
+    <w:p/>
+    <w:p/>
+    <w:p/>
+    <w:p/>
+    <w:p/>
+    <w:p/>
+    <w:p/>
+    <w:p>
+      <w:pPr>
+        <w:jc w:val="right"/>
+        <w:rPr>
+          <w:sz w:val="30"/>
+          <w:szCs w:val="30"/>
+        </w:rPr>
+      </w:pPr>
+      <w:r>
+        <w:rPr>
+          <w:sz w:val="30"/>
+          <w:szCs w:val="30"/>
+        </w:rPr>
+        <w:t>Lizhou Wang</w:t>
+      </w:r>
+    </w:p>
+    <w:p>
+      <w:pPr>
+        <w:jc w:val="right"/>
+        <w:rPr>
+          <w:sz w:val="30"/>
+          <w:szCs w:val="30"/>
+        </w:rPr>
+      </w:pPr>
+      <w:r>
+        <w:rPr>
+          <w:sz w:val="30"/>
+          <w:szCs w:val="30"/>
+        </w:rPr>
+        <w:t>998327733</w:t>
+      </w:r>
+    </w:p>
+    <w:p>
+      <w:pPr>
+        <w:jc w:val="right"/>
+        <w:rPr>
+          <w:sz w:val="30"/>
+          <w:szCs w:val="30"/>
+        </w:rPr>
+      </w:pPr>
+    </w:p>
+    <w:p>
+      <w:pPr>
+        <w:jc w:val="right"/>
+        <w:rPr>
+          <w:sz w:val="30"/>
+          <w:szCs w:val="30"/>
+        </w:rPr>
+      </w:pPr>
+      <w:r>
+        <w:rPr>
+          <w:sz w:val="30"/>
+          <w:szCs w:val="30"/>
+        </w:rPr>
+        <w:t>Qiuyi Guan</w:t>
+      </w:r>
+    </w:p>
+    <w:p>
+      <w:pPr>
+        <w:pStyle w:val="Heading1"/>
+      </w:pPr>
+    </w:p>
+    <w:p>
+      <w:pPr>
+        <w:pStyle w:val="Heading1"/>
+      </w:pPr>
+    </w:p>
+    <w:p>
+      <w:pPr>
+        <w:pStyle w:val="Heading1"/>
+      </w:pPr>
+      <w:r>
+        <w:t>Part 1</w:t>
+      </w:r>
+      <w:r>
+        <w:t xml:space="preserve"> Design highlights</w:t>
+      </w:r>
+    </w:p>
+    <w:p>
+      <w:r>
+        <w:t>In this part, we will discuss features we develop</w:t>
+      </w:r>
+      <w:r>
+        <w:t>ed to enhance the search engine:</w:t>
+      </w:r>
+      <w:r>
+        <w:t xml:space="preserve"> </w:t>
+      </w:r>
+    </w:p>
+    <w:p/>
+    <w:p>
+      <w:pPr>
+        <w:pStyle w:val="ListParagraph"/>
+        <w:numPr>
+          <w:ilvl w:val="0"/>
+          <w:numId w:val="1"/>
+        </w:numPr>
+      </w:pPr>
+      <w:r>
+        <w:t>In back end, we used Mapreduce to calculate the PageRank (on Hadoop).</w:t>
+      </w:r>
+    </w:p>
+    <w:p>
+      <w:pPr>
+        <w:pStyle w:val="ListParagraph"/>
+        <w:numPr>
+          <w:ilvl w:val="0"/>
+          <w:numId w:val="1"/>
+        </w:numPr>
+      </w:pPr>
+      <w:r>
+        <w:t xml:space="preserve">In back end, we implemented a multithread </w:t>
+      </w:r>
+      <w:r>
+        <w:t>crawler</w:t>
+      </w:r>
+    </w:p>
+    <w:p>
+      <w:pPr>
+        <w:pStyle w:val="ListParagraph"/>
+        <w:numPr>
+          <w:ilvl w:val="0"/>
+          <w:numId w:val="1"/>
+        </w:numPr>
+      </w:pPr>
+      <w:r>
+        <w:t>We used mongoDB as our data warehouse</w:t>
+      </w:r>
+    </w:p>
+    <w:p>
+      <w:pPr>
+        <w:pStyle w:val="ListParagraph"/>
+        <w:numPr>
+          <w:ilvl w:val="0"/>
+          <w:numId w:val="1"/>
+        </w:numPr>
+      </w:pPr>
+      <w:r>
+        <w:t xml:space="preserve">In </w:t>
+      </w:r>
+      <w:r>
+        <w:t>frontend</w:t>
+      </w:r>
+      <w:r>
+        <w:t xml:space="preserve">, we designed our </w:t>
+      </w:r>
+      <w:r>
+        <w:t>website</w:t>
+      </w:r>
+      <w:r>
+        <w:t xml:space="preserve"> mobile/tablet friendly</w:t>
+      </w:r>
+      <w:r>
+        <w:t>(Bootstrap)</w:t>
+      </w:r>
+      <w:r>
+        <w:t xml:space="preserve">. </w:t>
+      </w:r>
+    </w:p>
+    <w:p>
+      <w:pPr>
+        <w:pStyle w:val="ListParagraph"/>
+        <w:numPr>
+          <w:ilvl w:val="0"/>
+          <w:numId w:val="1"/>
+        </w:numPr>
+      </w:pPr>
+      <w:r>
+        <w:t>In frontend, we implemented a auto-correction system (mimic Google’s “Do you mean: xxxx”)</w:t>
+      </w:r>
+    </w:p>
+    <w:p>
+      <w:pPr>
+        <w:pStyle w:val="ListParagraph"/>
+        <w:numPr>
+          <w:ilvl w:val="0"/>
+          <w:numId w:val="1"/>
+        </w:numPr>
+      </w:pPr>
+      <w:r>
+        <w:t>In deployment, we load balanced traffic to different cores, and got better max number of concurrent connection.</w:t>
+      </w:r>
+      <w:r>
+        <w:t xml:space="preserve"> </w:t>
+      </w:r>
+      <w:r>
+        <w:t>Used async server (tornado) instead of default multithread in bottle.</w:t>
       </w:r>
     </w:p>
     <w:p/>
@@ -26,13 +246,8 @@
       <w:r>
         <w:t xml:space="preserve"> in lab4 submission file as well as </w:t>
       </w:r>
-      <w:proofErr w:type="spellStart"/>
-      <w:r>
-        <w:t>github</w:t>
-      </w:r>
-      <w:proofErr w:type="spellEnd"/>
-      <w:r>
-        <w:t xml:space="preserve">: </w:t>
+      <w:r>
+        <w:t xml:space="preserve">github: </w:t>
       </w:r>
       <w:r>
         <w:t>https://github.com/wlz1028/pl_works</w:t>
@@ -45,8 +260,6 @@
       <w:r>
         <w:t xml:space="preserve">Calculating PageRank using </w:t>
       </w:r>
-      <w:bookmarkStart w:id="0" w:name="_GoBack"/>
-      <w:bookmarkEnd w:id="0"/>
       <w:r>
         <w:t>Mapreduce (</w:t>
       </w:r>
@@ -64,15 +277,7 @@
     </w:p>
     <w:p>
       <w:r>
-        <w:t xml:space="preserve">Google introduced Mapreduce to calculate Mapreduce on billions of webpages more than 100 times everyday. It’s impossible to fit all the data on single machine, because of limited compute resource. Google simply distribute work to thousands of cheap computers. The Google file system is a distributed file </w:t>
-      </w:r>
-      <w:proofErr w:type="gramStart"/>
-      <w:r>
-        <w:t>system which</w:t>
-      </w:r>
-      <w:proofErr w:type="gramEnd"/>
-      <w:r>
-        <w:t xml:space="preserve"> is faults tolerant. In this lab, we used a popular Mapreduce Hadoop to impleme</w:t>
+        <w:t>Google introduced Mapreduce to calculate Mapreduce on billions of webpages more than 100 times everyday. It’s impossible to fit all the data on single machine, because of limited compute resource. Google simply distribute work to thousands of cheap computers. The Google file system is a distributed file system which is faults tolerant. In this lab, we used a popular Mapreduce Hadoop to impleme</w:t>
       </w:r>
       <w:r>
         <w:t>nt a simple version of PageRank, and we actually ran the application on Hadoop</w:t>
@@ -113,7 +318,13 @@
         <w:t>Resources (</w:t>
       </w:r>
       <w:r>
-        <w:t>reference)</w:t>
+        <w:t>reference</w:t>
+      </w:r>
+      <w:r>
+        <w:t>s</w:t>
+      </w:r>
+      <w:r>
+        <w:t>)</w:t>
       </w:r>
     </w:p>
     <w:p>
@@ -141,15 +352,7 @@
         <w:t>This article shows data structure and Mapreduce pseu</w:t>
       </w:r>
       <w:r>
-        <w:t xml:space="preserve">do </w:t>
-      </w:r>
-      <w:proofErr w:type="gramStart"/>
-      <w:r>
-        <w:t>code(</w:t>
-      </w:r>
-      <w:proofErr w:type="gramEnd"/>
-      <w:r>
-        <w:t>simple version)</w:t>
+        <w:t>do code(simple version)</w:t>
       </w:r>
     </w:p>
     <w:p>
@@ -162,122 +365,81 @@
       <w:r>
         <w:t xml:space="preserve"> </w:t>
       </w:r>
-      <w:hyperlink r:id="rId5" w:history="1">
+      <w:hyperlink r:id="rId6" w:history="1">
         <w:r>
           <w:rPr>
             <w:rStyle w:val="Hyperlink"/>
           </w:rPr>
-          <w:t>https://code.google.com/p/joycrawler/downloads/detail?name=Readme-0.20.0.pdf</w:t>
+          <w:t>https://code.google.com/p/joycrawler/downloads/detail?name=Readme-0.20.0.pdf&amp;can=2&amp;q</w:t>
         </w:r>
+      </w:hyperlink>
+      <w:r>
+        <w:t>=</w:t>
+      </w:r>
+    </w:p>
+    <w:p/>
+    <w:p>
+      <w:r>
+        <w:t>This article depicts how to write Hadoop application in python. The mapper and reducer take advantage of Hadoop streaming feature. All the input/output</w:t>
+      </w:r>
+      <w:r>
+        <w:t xml:space="preserve"> dat</w:t>
+      </w:r>
+      <w:r>
+        <w:t xml:space="preserve"> are st</w:t>
+      </w:r>
+      <w:r>
+        <w:t>d</w:t>
+      </w:r>
+      <w:r>
+        <w:t>in/st</w:t>
+      </w:r>
+      <w:r>
+        <w:t>d</w:t>
+      </w:r>
+      <w:r>
+        <w:t xml:space="preserve">out, </w:t>
+      </w:r>
+      <w:r>
+        <w:t>and handled by Hadoop streaming automatically. The article also gave a simple way to test mapper/reducer function on command line</w:t>
+      </w:r>
+    </w:p>
+    <w:p>
+      <w:r>
+        <w:rPr>
+          <w:b/>
+        </w:rPr>
+        <w:t>[3]</w:t>
+      </w:r>
+      <w:hyperlink r:id="rId7" w:anchor="wordcount:shuffle" w:history="1">
         <w:r>
           <w:rPr>
             <w:rStyle w:val="Hyperlink"/>
           </w:rPr>
-          <w:t>&amp;</w:t>
-        </w:r>
-        <w:r>
-          <w:rPr>
-            <w:rStyle w:val="Hyperlink"/>
-          </w:rPr>
-          <w:t>can=2&amp;q</w:t>
+          <w:t>http://www.glennklockwood.com/di/hadoop-streaming.php#wordcount:shuffle</w:t>
         </w:r>
       </w:hyperlink>
-      <w:r>
-        <w:t>=</w:t>
-      </w:r>
-    </w:p>
-    <w:p/>
-    <w:p>
-      <w:r>
-        <w:t>This article depicts how to write Hadoop application in python. The mapper and reducer take advantage of Hadoop streaming feature. All the input/output</w:t>
+    </w:p>
+    <w:p/>
+    <w:p>
+      <w:r>
+        <w:t xml:space="preserve">This article introduced how to install </w:t>
+      </w:r>
+      <w:r>
+        <w:t xml:space="preserve">Hadoop on Ubuntu. </w:t>
+      </w:r>
+    </w:p>
+    <w:p>
+      <w:r>
+        <w:rPr>
+          <w:b/>
+        </w:rPr>
+        <w:t>[4]</w:t>
       </w:r>
       <w:r>
         <w:t xml:space="preserve"> </w:t>
       </w:r>
-      <w:proofErr w:type="spellStart"/>
-      <w:r>
-        <w:t>dat</w:t>
-      </w:r>
-      <w:proofErr w:type="spellEnd"/>
-      <w:r>
-        <w:t xml:space="preserve"> are </w:t>
-      </w:r>
-      <w:proofErr w:type="spellStart"/>
-      <w:r>
-        <w:t>st</w:t>
-      </w:r>
-      <w:r>
-        <w:t>d</w:t>
-      </w:r>
-      <w:r>
-        <w:t>in</w:t>
-      </w:r>
-      <w:proofErr w:type="spellEnd"/>
-      <w:r>
-        <w:t>/</w:t>
-      </w:r>
-      <w:proofErr w:type="spellStart"/>
-      <w:r>
-        <w:t>st</w:t>
-      </w:r>
-      <w:r>
-        <w:t>d</w:t>
-      </w:r>
-      <w:r>
-        <w:t>out</w:t>
-      </w:r>
-      <w:proofErr w:type="spellEnd"/>
-      <w:r>
-        <w:t xml:space="preserve">, </w:t>
-      </w:r>
-      <w:r>
-        <w:t>and handled by Hadoop streaming automatically. The article also gave a simple way to test mapper/reducer function on command line</w:t>
-      </w:r>
-    </w:p>
-    <w:p>
-      <w:r>
-        <w:rPr>
-          <w:b/>
-        </w:rPr>
-        <w:t>[3]</w:t>
-      </w:r>
-      <w:hyperlink r:id="rId6" w:anchor="wordcount:shuffle" w:history="1">
-        <w:r>
-          <w:rPr>
-            <w:rStyle w:val="Hyperlink"/>
-          </w:rPr>
-          <w:t>http://www.glennklockwood.com/di/hadoop-streaming.php#wordcount</w:t>
-        </w:r>
-        <w:proofErr w:type="gramStart"/>
-        <w:r>
-          <w:rPr>
-            <w:rStyle w:val="Hyperlink"/>
-          </w:rPr>
-          <w:t>:shuffle</w:t>
-        </w:r>
-        <w:proofErr w:type="gramEnd"/>
-      </w:hyperlink>
-    </w:p>
-    <w:p/>
-    <w:p>
-      <w:r>
-        <w:t xml:space="preserve">This article introduced how to install </w:t>
-      </w:r>
-      <w:r>
-        <w:t xml:space="preserve">Hadoop on Ubuntu. </w:t>
-      </w:r>
-    </w:p>
-    <w:p>
-      <w:r>
-        <w:rPr>
-          <w:b/>
-        </w:rPr>
-        <w:t>[4]</w:t>
-      </w:r>
-      <w:r>
-        <w:t xml:space="preserve"> </w:t>
-      </w:r>
-      <w:hyperlink r:id="rId7" w:history="1">
+      <w:hyperlink r:id="rId8" w:history="1">
         <w:r>
           <w:rPr>
             <w:rStyle w:val="Hyperlink"/>
@@ -287,6 +449,7 @@
       </w:hyperlink>
     </w:p>
     <w:p/>
+    <w:p/>
     <w:p>
       <w:pPr>
         <w:pStyle w:val="Heading3"/>
@@ -319,84 +482,27 @@
         <w:rPr>
           <w:b/>
         </w:rPr>
-        <w:lastRenderedPageBreak/>
         <w:t>Matrix 1</w:t>
       </w:r>
     </w:p>
     <w:p>
       <w:r>
-        <w:t xml:space="preserve">M = </w:t>
-      </w:r>
-      <w:proofErr w:type="gramStart"/>
-      <w:r>
-        <w:t>[ 0</w:t>
-      </w:r>
-      <w:proofErr w:type="gramEnd"/>
-      <w:r>
-        <w:t xml:space="preserve">      1/3    0   1/2]</w:t>
-      </w:r>
-    </w:p>
-    <w:p>
-      <w:r>
-        <w:t xml:space="preserve">        </w:t>
-      </w:r>
-      <w:proofErr w:type="gramStart"/>
-      <w:r>
-        <w:t>[ 1</w:t>
-      </w:r>
-      <w:proofErr w:type="gramEnd"/>
-      <w:r>
-        <w:t xml:space="preserve">/2  0        </w:t>
-      </w:r>
-      <w:proofErr w:type="spellStart"/>
-      <w:r>
-        <w:t>0</w:t>
-      </w:r>
-      <w:proofErr w:type="spellEnd"/>
-      <w:r>
-        <w:t xml:space="preserve">    </w:t>
-      </w:r>
-      <w:proofErr w:type="spellStart"/>
-      <w:r>
-        <w:t>0</w:t>
-      </w:r>
-      <w:proofErr w:type="spellEnd"/>
-      <w:r>
-        <w:t xml:space="preserve">     ]  </w:t>
-      </w:r>
-    </w:p>
-    <w:p>
-      <w:r>
-        <w:t xml:space="preserve">        </w:t>
-      </w:r>
-      <w:proofErr w:type="gramStart"/>
-      <w:r>
-        <w:t>[ 0</w:t>
-      </w:r>
-      <w:proofErr w:type="gramEnd"/>
-      <w:r>
-        <w:t xml:space="preserve">       1/3    0   </w:t>
-      </w:r>
-      <w:proofErr w:type="spellStart"/>
-      <w:r>
-        <w:t>0</w:t>
-      </w:r>
-      <w:proofErr w:type="spellEnd"/>
-      <w:r>
-        <w:t xml:space="preserve">    ]</w:t>
-      </w:r>
-    </w:p>
-    <w:p>
-      <w:r>
-        <w:t xml:space="preserve">        </w:t>
-      </w:r>
-      <w:proofErr w:type="gramStart"/>
-      <w:r>
-        <w:t>[ 1</w:t>
-      </w:r>
-      <w:proofErr w:type="gramEnd"/>
-      <w:r>
-        <w:t>/2   1/3   1  1/2 ]</w:t>
+        <w:t>M = [ 0      1/3    0   1/2]</w:t>
+      </w:r>
+    </w:p>
+    <w:p>
+      <w:r>
+        <w:t xml:space="preserve">        [ 1/2  0        0    0     ]  </w:t>
+      </w:r>
+    </w:p>
+    <w:p>
+      <w:r>
+        <w:t xml:space="preserve">        [ 0       1/3    0   0    ]</w:t>
+      </w:r>
+    </w:p>
+    <w:p>
+      <w:r>
+        <w:t xml:space="preserve">        [ 1/2   1/3   1  1/2 ]</w:t>
       </w:r>
     </w:p>
     <w:p>
@@ -448,15 +554,7 @@
     </w:p>
     <w:p>
       <w:r>
-        <w:t xml:space="preserve">4 </w:t>
-      </w:r>
-      <w:proofErr w:type="spellStart"/>
-      <w:r>
-        <w:t>4</w:t>
-      </w:r>
-      <w:proofErr w:type="spellEnd"/>
-      <w:r>
-        <w:t xml:space="preserve"> 1</w:t>
+        <w:t>4 4 1</w:t>
       </w:r>
     </w:p>
     <w:p/>
@@ -508,24 +606,14 @@
         <w:t>Each page ha</w:t>
       </w:r>
       <w:r>
-        <w:t xml:space="preserve">s a PageRank score (denote as </w:t>
-      </w:r>
-      <w:proofErr w:type="spellStart"/>
-      <w:r>
-        <w:t>pr</w:t>
-      </w:r>
-      <w:proofErr w:type="spellEnd"/>
+        <w:t>s a PageRank score (denote as pr</w:t>
+      </w:r>
       <w:r>
         <w:t>), and each page ha</w:t>
       </w:r>
       <w:r>
-        <w:t xml:space="preserve">s k numbers of out links. So for each out links on a specific page, it will has a </w:t>
-      </w:r>
-      <w:proofErr w:type="spellStart"/>
-      <w:r>
-        <w:t>pr</w:t>
-      </w:r>
-      <w:proofErr w:type="spellEnd"/>
+        <w:t>s k numbers of out links. So for each out links on a specific page, it will has a pr</w:t>
+      </w:r>
       <w:r>
         <w:t xml:space="preserve"> </w:t>
       </w:r>
@@ -536,26 +624,13 @@
         <w:t xml:space="preserve"> </w:t>
       </w:r>
       <w:r>
-        <w:t xml:space="preserve">1/k probability to be clicked. For example, initially </w:t>
-      </w:r>
-      <w:proofErr w:type="spellStart"/>
-      <w:r>
-        <w:t>pr</w:t>
-      </w:r>
-      <w:proofErr w:type="spellEnd"/>
-      <w:r>
-        <w:t xml:space="preserve">=1/4(where 4 is total page number) for matrix 2, so </w:t>
-      </w:r>
-      <w:proofErr w:type="gramStart"/>
+        <w:t xml:space="preserve">1/k probability to be clicked. For example, initially pr=1/4(where 4 is total page number) for matrix 2, so </w:t>
+      </w:r>
       <w:r>
         <w:t>P</w:t>
       </w:r>
       <w:r>
-        <w:t>(</w:t>
-      </w:r>
-      <w:proofErr w:type="gramEnd"/>
-      <w:r>
-        <w:t>page2)=1/4*1/2, a</w:t>
+        <w:t>(page2)=1/4*1/2, a</w:t>
       </w:r>
       <w:r>
         <w:t>nd P</w:t>
@@ -582,21 +657,20 @@
         <w:rPr>
           <w:lang w:eastAsia="zh-CN"/>
         </w:rPr>
-        <w:t xml:space="preserve">Mapper out put multiple P with the same id. The reducer aggregates </w:t>
-      </w:r>
-      <w:proofErr w:type="gramStart"/>
-      <w:r>
+        <w:t xml:space="preserve">Mapper out put multiple P with the same id. The reducer aggregates all the P associate to the same page id, and then calculate </w:t>
+      </w:r>
+    </w:p>
+    <w:p>
+      <w:pPr>
         <w:rPr>
           <w:lang w:eastAsia="zh-CN"/>
         </w:rPr>
-        <w:t>all the</w:t>
-      </w:r>
-      <w:proofErr w:type="gramEnd"/>
+      </w:pPr>
       <w:r>
         <w:rPr>
           <w:lang w:eastAsia="zh-CN"/>
         </w:rPr>
-        <w:t xml:space="preserve"> P associate to the same page id, and then calculate </w:t>
+        <w:t>pr = beta*(p1+p2…)+(1-beta)*1/n</w:t>
       </w:r>
     </w:p>
     <w:p>
@@ -605,33 +679,10 @@
           <w:lang w:eastAsia="zh-CN"/>
         </w:rPr>
       </w:pPr>
-      <w:proofErr w:type="spellStart"/>
-      <w:proofErr w:type="gramStart"/>
       <w:r>
         <w:rPr>
           <w:lang w:eastAsia="zh-CN"/>
         </w:rPr>
-        <w:t>pr</w:t>
-      </w:r>
-      <w:proofErr w:type="spellEnd"/>
-      <w:proofErr w:type="gramEnd"/>
-      <w:r>
-        <w:rPr>
-          <w:lang w:eastAsia="zh-CN"/>
-        </w:rPr>
-        <w:t xml:space="preserve"> = beta*(p1+p2…)+(1-beta)*1/n</w:t>
-      </w:r>
-    </w:p>
-    <w:p>
-      <w:pPr>
-        <w:rPr>
-          <w:lang w:eastAsia="zh-CN"/>
-        </w:rPr>
-      </w:pPr>
-      <w:r>
-        <w:rPr>
-          <w:lang w:eastAsia="zh-CN"/>
-        </w:rPr>
         <w:t>Where beta is the damping factor=0.85, and n is total number of page ids</w:t>
       </w:r>
     </w:p>
@@ -651,6 +702,12 @@
         <w:t xml:space="preserve"> We can simply iterate the Mapreduce procedure until PageRank score converge (article [2] mentioned that 15 iteration is good enough for most cases; for Google maybe 30+ iterations).  </w:t>
       </w:r>
     </w:p>
+    <w:p>
+      <w:pPr>
+        <w:pStyle w:val="Heading3"/>
+      </w:pPr>
+    </w:p>
+    <w:p/>
     <w:p>
       <w:pPr>
         <w:pStyle w:val="Heading3"/>
@@ -702,7 +759,7 @@
                     </pic:cNvPicPr>
                   </pic:nvPicPr>
                   <pic:blipFill>
-                    <a:blip r:embed="rId8">
+                    <a:blip r:embed="rId9">
                       <a:extLst>
                         <a:ext uri="{28A0092B-C50C-407E-A947-70E740481C1C}">
                           <a14:useLocalDpi xmlns:a14="http://schemas.microsoft.com/office/drawing/2010/main" val="0"/>
@@ -740,10 +797,6 @@
       </w:r>
     </w:p>
     <w:p/>
-    <w:p/>
-    <w:p/>
-    <w:p/>
-    <w:p/>
     <w:p>
       <w:r>
         <w:t>Then the mapper will output following data:</w:t>
@@ -772,7 +825,7 @@
                     </pic:cNvPicPr>
                   </pic:nvPicPr>
                   <pic:blipFill>
-                    <a:blip r:embed="rId9">
+                    <a:blip r:embed="rId10">
                       <a:extLst>
                         <a:ext uri="{28A0092B-C50C-407E-A947-70E740481C1C}">
                           <a14:useLocalDpi xmlns:a14="http://schemas.microsoft.com/office/drawing/2010/main" val="0"/>
@@ -830,9 +883,30 @@
       </w:r>
     </w:p>
     <w:p/>
-    <w:p>
-      <w:r>
-        <w:t>The Mapreduce task works as following:</w:t>
+    <w:p/>
+    <w:p/>
+    <w:p/>
+    <w:p/>
+    <w:p/>
+    <w:p/>
+    <w:p/>
+    <w:p/>
+    <w:p/>
+    <w:p/>
+    <w:p/>
+    <w:p/>
+    <w:p/>
+    <w:p/>
+    <w:p/>
+    <w:p>
+      <w:r>
+        <w:t xml:space="preserve">The Mapreduce </w:t>
+      </w:r>
+      <w:r>
+        <w:t>workflow</w:t>
+      </w:r>
+      <w:r>
+        <w:t>:</w:t>
       </w:r>
     </w:p>
     <w:p/>
@@ -859,7 +933,7 @@
                     </pic:cNvPicPr>
                   </pic:nvPicPr>
                   <pic:blipFill>
-                    <a:blip r:embed="rId10">
+                    <a:blip r:embed="rId11">
                       <a:extLst>
                         <a:ext uri="{28A0092B-C50C-407E-A947-70E740481C1C}">
                           <a14:useLocalDpi xmlns:a14="http://schemas.microsoft.com/office/drawing/2010/main" val="0"/>
@@ -891,8 +965,6 @@
         </w:drawing>
       </w:r>
     </w:p>
-    <w:p/>
-    <w:p/>
     <w:p>
       <w:pPr>
         <w:pStyle w:val="Heading3"/>
@@ -908,37 +980,8 @@
         </w:tabs>
       </w:pPr>
       <w:r>
-        <w:t xml:space="preserve">In this demo, we use Hadoop streaming feature to run python mapper and reducer. Basically, Hadoop streaming uses </w:t>
-      </w:r>
-      <w:proofErr w:type="spellStart"/>
-      <w:r>
-        <w:t>stdin</w:t>
-      </w:r>
-      <w:proofErr w:type="spellEnd"/>
-      <w:r>
-        <w:t>/</w:t>
-      </w:r>
-      <w:proofErr w:type="spellStart"/>
-      <w:r>
-        <w:t>stdout</w:t>
-      </w:r>
-      <w:proofErr w:type="spellEnd"/>
-      <w:r>
-        <w:t xml:space="preserve"> to handles input/output data. So mapper/reducer consumes </w:t>
-      </w:r>
-      <w:proofErr w:type="spellStart"/>
-      <w:r>
-        <w:t>stdin</w:t>
-      </w:r>
-      <w:proofErr w:type="spellEnd"/>
-      <w:r>
-        <w:t xml:space="preserve"> and then yield </w:t>
-      </w:r>
-      <w:proofErr w:type="spellStart"/>
-      <w:r>
-        <w:t>stdout</w:t>
-      </w:r>
-      <w:proofErr w:type="spellEnd"/>
+        <w:t>In this demo, we use Hadoop streaming feature to run python mapper and reducer. Basically, Hadoop streaming uses stdin/stdout to handles input/output data. So mapper/reducer consumes stdin and then yield stdout</w:t>
+      </w:r>
       <w:r>
         <w:t xml:space="preserve">. </w:t>
       </w:r>
@@ -959,16 +1002,14 @@
       <w:r>
         <w:t>In later section, we will improve mapper/reducer by introducing generator.</w:t>
       </w:r>
-    </w:p>
-    <w:p/>
-    <w:p>
-      <w:proofErr w:type="gramStart"/>
-      <w:r>
-        <w:t>backEnd</w:t>
-      </w:r>
-      <w:proofErr w:type="gramEnd"/>
-      <w:r>
-        <w:t>/pagerank_mapreduce</w:t>
+      <w:r>
+        <w:t xml:space="preserve"> However, generator doesn’t work with linux pipe(‘|’) command which will be used to test mapper and reducer.</w:t>
+      </w:r>
+    </w:p>
+    <w:p/>
+    <w:p>
+      <w:r>
+        <w:t>backEnd/pagerank_mapreduce</w:t>
       </w:r>
       <w:r>
         <w:t>/</w:t>
@@ -1003,7 +1044,7 @@
                     </pic:cNvPicPr>
                   </pic:nvPicPr>
                   <pic:blipFill>
-                    <a:blip r:embed="rId11">
+                    <a:blip r:embed="rId12">
                       <a:extLst>
                         <a:ext uri="{28A0092B-C50C-407E-A947-70E740481C1C}">
                           <a14:useLocalDpi xmlns:a14="http://schemas.microsoft.com/office/drawing/2010/main" val="0"/>
@@ -1036,14 +1077,12 @@
       </w:r>
     </w:p>
     <w:p/>
-    <w:p>
-      <w:proofErr w:type="gramStart"/>
-      <w:r>
-        <w:t>backEnd</w:t>
-      </w:r>
-      <w:proofErr w:type="gramEnd"/>
-      <w:r>
-        <w:t>/pagerank_mapreduce</w:t>
+    <w:p/>
+    <w:p/>
+    <w:p/>
+    <w:p>
+      <w:r>
+        <w:t>backEnd/pagerank_mapreduce</w:t>
       </w:r>
       <w:r>
         <w:t>/</w:t>
@@ -1078,7 +1117,7 @@
                     </pic:cNvPicPr>
                   </pic:nvPicPr>
                   <pic:blipFill>
-                    <a:blip r:embed="rId12">
+                    <a:blip r:embed="rId13">
                       <a:extLst>
                         <a:ext uri="{28A0092B-C50C-407E-A947-70E740481C1C}">
                           <a14:useLocalDpi xmlns:a14="http://schemas.microsoft.com/office/drawing/2010/main" val="0"/>
@@ -1110,7 +1149,6 @@
         </w:drawing>
       </w:r>
     </w:p>
-    <w:p/>
     <w:p>
       <w:pPr>
         <w:pStyle w:val="Heading3"/>
@@ -1220,13 +1258,8 @@
       <w:r>
         <w:t xml:space="preserve">$ </w:t>
       </w:r>
-      <w:proofErr w:type="gramStart"/>
-      <w:r>
-        <w:t>cat</w:t>
-      </w:r>
-      <w:proofErr w:type="gramEnd"/>
-      <w:r>
-        <w:t xml:space="preserve"> pagerank.txt |python pg_mapper.py | </w:t>
+      <w:r>
+        <w:t xml:space="preserve">cat pagerank.txt |python pg_mapper.py | </w:t>
       </w:r>
       <w:r>
         <w:rPr>
@@ -1310,7 +1343,6 @@
         <w:t>1</w:t>
       </w:r>
     </w:p>
-    <w:p/>
     <w:p>
       <w:r>
         <w:rPr>
@@ -1319,13 +1351,8 @@
         <w:t>Note</w:t>
       </w:r>
       <w:r>
-        <w:t xml:space="preserve">: We sorted the mapper’s output by the first </w:t>
-      </w:r>
-      <w:proofErr w:type="gramStart"/>
-      <w:r>
-        <w:t>column(</w:t>
-      </w:r>
-      <w:proofErr w:type="gramEnd"/>
+        <w:t>: We sorted the mapper’s output by the first column(</w:t>
+      </w:r>
       <w:r>
         <w:t>“</w:t>
       </w:r>
@@ -1365,13 +1392,8 @@
       </w:r>
     </w:p>
     <w:p>
-      <w:proofErr w:type="gramStart"/>
-      <w:r>
-        <w:t>backEnd</w:t>
-      </w:r>
-      <w:proofErr w:type="gramEnd"/>
-      <w:r>
-        <w:t>/pagerank_mapreduce</w:t>
+      <w:r>
+        <w:t>backEnd/pagerank_mapreduce</w:t>
       </w:r>
       <w:r>
         <w:t>/</w:t>
@@ -1403,7 +1425,7 @@
                     </pic:cNvPicPr>
                   </pic:nvPicPr>
                   <pic:blipFill>
-                    <a:blip r:embed="rId13">
+                    <a:blip r:embed="rId14">
                       <a:extLst>
                         <a:ext uri="{28A0092B-C50C-407E-A947-70E740481C1C}">
                           <a14:useLocalDpi xmlns:a14="http://schemas.microsoft.com/office/drawing/2010/main" val="0"/>
@@ -1435,220 +1457,315 @@
         </w:drawing>
       </w:r>
     </w:p>
-    <w:p/>
-    <w:p/>
-    <w:p/>
-    <w:p/>
-    <w:p/>
-    <w:p/>
-    <w:p/>
-    <w:p/>
-    <w:p/>
-    <w:p/>
-    <w:p/>
-    <w:p/>
     <w:p>
       <w:r>
         <w:t>We can notice that after 20 iterations, PageRank converges (first 5 decimals)</w:t>
       </w:r>
     </w:p>
     <w:p>
-      <w:proofErr w:type="gramStart"/>
-      <w:r>
-        <w:t>cat</w:t>
-      </w:r>
-      <w:proofErr w:type="gramEnd"/>
-      <w:r>
-        <w:t xml:space="preserve"> output.txt</w:t>
-      </w:r>
-    </w:p>
-    <w:p>
+      <w:r>
+        <w:t>cat output.txt</w:t>
+      </w:r>
+    </w:p>
+    <w:p>
+      <w:pPr>
+        <w:spacing w:line="192" w:lineRule="auto"/>
+      </w:pPr>
       <w:r>
         <w:t>1</w:t>
       </w:r>
     </w:p>
     <w:p>
+      <w:pPr>
+        <w:spacing w:line="192" w:lineRule="auto"/>
+      </w:pPr>
       <w:r>
         <w:t>1 0.216666666667 2 0.25 3 0.116666666667 4 0.416666666667</w:t>
       </w:r>
     </w:p>
     <w:p>
+      <w:pPr>
+        <w:spacing w:line="192" w:lineRule="auto"/>
+      </w:pPr>
       <w:r>
         <w:t>2</w:t>
       </w:r>
     </w:p>
     <w:p>
+      <w:pPr>
+        <w:spacing w:line="192" w:lineRule="auto"/>
+      </w:pPr>
       <w:r>
         <w:t>1 0.283333333333 2 0.223333333334 3 0.116666666667 4 0.376666666667</w:t>
       </w:r>
     </w:p>
     <w:p>
+      <w:pPr>
+        <w:spacing w:line="192" w:lineRule="auto"/>
+      </w:pPr>
       <w:r>
         <w:t>3</w:t>
       </w:r>
     </w:p>
     <w:p>
+      <w:pPr>
+        <w:spacing w:line="192" w:lineRule="auto"/>
+      </w:pPr>
       <w:r>
         <w:t>1 0.260222222222 2 0.276666666666 3 0.109555555556 4 0.353555555556</w:t>
       </w:r>
     </w:p>
     <w:p>
+      <w:pPr>
+        <w:spacing w:line="192" w:lineRule="auto"/>
+      </w:pPr>
       <w:r>
         <w:t>4</w:t>
       </w:r>
     </w:p>
     <w:p>
+      <w:pPr>
+        <w:spacing w:line="192" w:lineRule="auto"/>
+      </w:pPr>
       <w:r>
         <w:t>1 0.2652 2 0.258177777778 3 0.123777777778 4 0.352844444445</w:t>
       </w:r>
     </w:p>
     <w:p>
+      <w:pPr>
+        <w:spacing w:line="192" w:lineRule="auto"/>
+      </w:pPr>
       <w:r>
         <w:t>5</w:t>
       </w:r>
     </w:p>
     <w:p>
+      <w:pPr>
+        <w:spacing w:line="192" w:lineRule="auto"/>
+      </w:pPr>
       <w:r>
         <w:t>1 0.259985185186 2 0.26216 3 0.118847407407 4 0.359007407408</w:t>
       </w:r>
     </w:p>
     <w:p>
+      <w:pPr>
+        <w:spacing w:line="192" w:lineRule="auto"/>
+      </w:pPr>
       <w:r>
         <w:t>6</w:t>
       </w:r>
     </w:p>
     <w:p>
+      <w:pPr>
+        <w:spacing w:line="192" w:lineRule="auto"/>
+      </w:pPr>
       <w:r>
         <w:t>1 0.263512296297 2 0.257988148149 3 0.119909333333 4 0.358590222222</w:t>
       </w:r>
     </w:p>
     <w:p>
+      <w:pPr>
+        <w:spacing w:line="192" w:lineRule="auto"/>
+      </w:pPr>
       <w:r>
         <w:t>7</w:t>
       </w:r>
     </w:p>
     <w:p>
+      <w:pPr>
+        <w:spacing w:line="192" w:lineRule="auto"/>
+      </w:pPr>
       <w:r>
         <w:t>1 0.262232928395 2 0.260809837038 3 0.118796839506 4 0.358160395062</w:t>
       </w:r>
     </w:p>
     <w:p>
+      <w:pPr>
+        <w:spacing w:line="192" w:lineRule="auto"/>
+      </w:pPr>
       <w:r>
         <w:t>8</w:t>
       </w:r>
     </w:p>
     <w:p>
+      <w:pPr>
+        <w:spacing w:line="192" w:lineRule="auto"/>
+      </w:pPr>
       <w:r>
         <w:t>1 0.262813447902 2 0.259786342716 3 0.119549289877 4 0.357850919506</w:t>
       </w:r>
     </w:p>
     <w:p>
+      <w:pPr>
+        <w:spacing w:line="192" w:lineRule="auto"/>
+      </w:pPr>
       <w:r>
         <w:t>9</w:t>
       </w:r>
     </w:p>
     <w:p>
+      <w:pPr>
+        <w:spacing w:line="192" w:lineRule="auto"/>
+      </w:pPr>
       <w:r>
         <w:t>1 0.26241672586 2 0.260250758322 3 0.119276358058 4 0.358056157762</w:t>
       </w:r>
     </w:p>
     <w:p>
+      <w:pPr>
+        <w:spacing w:line="192" w:lineRule="auto"/>
+      </w:pPr>
       <w:r>
         <w:t>10</w:t>
       </w:r>
     </w:p>
     <w:p>
+      <w:pPr>
+        <w:spacing w:line="192" w:lineRule="auto"/>
+      </w:pPr>
       <w:r>
         <w:t>1 0.262622665324 2 0.259933380688 3 0.119400202219 4 0.35804375177</w:t>
       </w:r>
     </w:p>
     <w:p>
+      <w:pPr>
+        <w:spacing w:line="192" w:lineRule="auto"/>
+      </w:pPr>
       <w:r>
         <w:t>11</w:t>
       </w:r>
     </w:p>
     <w:p>
+      <w:pPr>
+        <w:spacing w:line="192" w:lineRule="auto"/>
+      </w:pPr>
       <w:r>
         <w:t>1 0.262533068891 2 0.260098132259 3 0.119315568183 4 0.358053230667</w:t>
       </w:r>
     </w:p>
     <w:p>
+      <w:pPr>
+        <w:spacing w:line="192" w:lineRule="auto"/>
+      </w:pPr>
       <w:r>
         <w:t>12</w:t>
       </w:r>
     </w:p>
     <w:p>
+      <w:pPr>
+        <w:spacing w:line="192" w:lineRule="auto"/>
+      </w:pPr>
       <w:r>
         <w:t>1 0.262580794203 2 0.260026455113 3 0.119359501936 4 0.358033248749</w:t>
       </w:r>
     </w:p>
     <w:p>
+      <w:pPr>
+        <w:spacing w:line="192" w:lineRule="auto"/>
+      </w:pPr>
       <w:r>
         <w:t>13</w:t>
       </w:r>
     </w:p>
     <w:p>
+      <w:pPr>
+        <w:spacing w:line="192" w:lineRule="auto"/>
+      </w:pPr>
       <w:r>
         <w:t>1 0.262553687529 2 0.260064635362 3 0.11934038803 4 0.358041289078</w:t>
       </w:r>
     </w:p>
     <w:p>
+      <w:pPr>
+        <w:spacing w:line="192" w:lineRule="auto"/>
+      </w:pPr>
       <w:r>
         <w:t>14</w:t>
       </w:r>
     </w:p>
     <w:p>
+      <w:pPr>
+        <w:spacing w:line="192" w:lineRule="auto"/>
+      </w:pPr>
       <w:r>
         <w:t>1 0.262567085061 2 0.260042950023 3 0.11935056943 4 0.358039395485</w:t>
       </w:r>
     </w:p>
     <w:p>
+      <w:pPr>
+        <w:spacing w:line="192" w:lineRule="auto"/>
+      </w:pPr>
       <w:r>
         <w:t>15</w:t>
       </w:r>
     </w:p>
     <w:p>
+      <w:pPr>
+        <w:spacing w:line="192" w:lineRule="auto"/>
+      </w:pPr>
       <w:r>
         <w:t>1 0.262560544867 2 0.260053668049 3 0.119344786673 4 0.358041000411</w:t>
       </w:r>
     </w:p>
     <w:p>
+      <w:pPr>
+        <w:spacing w:line="192" w:lineRule="auto"/>
+      </w:pPr>
       <w:r>
         <w:t>16</w:t>
       </w:r>
     </w:p>
     <w:p>
+      <w:pPr>
+        <w:spacing w:line="192" w:lineRule="auto"/>
+      </w:pPr>
       <w:r>
         <w:t>1 0.262564044978 2 0.260048435894 3 0.119347644813 4 0.358039874316</w:t>
       </w:r>
     </w:p>
     <w:p>
+      <w:pPr>
+        <w:spacing w:line="192" w:lineRule="auto"/>
+      </w:pPr>
       <w:r>
         <w:t>17</w:t>
       </w:r>
     </w:p>
     <w:p>
+      <w:pPr>
+        <w:spacing w:line="192" w:lineRule="auto"/>
+      </w:pPr>
       <w:r>
         <w:t>1 0.262562199298 2 0.260051235982 3 0.119346249572 4 0.358040315149</w:t>
       </w:r>
     </w:p>
     <w:p>
+      <w:pPr>
+        <w:spacing w:line="192" w:lineRule="auto"/>
+      </w:pPr>
       <w:r>
         <w:t>18</w:t>
       </w:r>
     </w:p>
     <w:p>
+      <w:pPr>
+        <w:spacing w:line="192" w:lineRule="auto"/>
+      </w:pPr>
       <w:r>
         <w:t>1 0.262563122321 2 0.260049759438 3 0.119346996262 4 0.358040121979</w:t>
       </w:r>
     </w:p>
     <w:p>
+      <w:pPr>
+        <w:spacing w:line="192" w:lineRule="auto"/>
+      </w:pPr>
       <w:r>
         <w:t>19</w:t>
       </w:r>
     </w:p>
     <w:p>
       <w:pPr>
+        <w:spacing w:line="192" w:lineRule="auto"/>
         <w:rPr>
           <w:b/>
         </w:rPr>
@@ -1662,6 +1779,7 @@
     </w:p>
     <w:p>
       <w:pPr>
+        <w:spacing w:line="192" w:lineRule="auto"/>
         <w:rPr>
           <w:b/>
         </w:rPr>
@@ -1675,6 +1793,7 @@
     </w:p>
     <w:p>
       <w:pPr>
+        <w:spacing w:line="192" w:lineRule="auto"/>
         <w:rPr>
           <w:b/>
         </w:rPr>
@@ -1737,7 +1856,7 @@
                     </pic:cNvPicPr>
                   </pic:nvPicPr>
                   <pic:blipFill>
-                    <a:blip r:embed="rId14">
+                    <a:blip r:embed="rId15">
                       <a:extLst>
                         <a:ext uri="{28A0092B-C50C-407E-A947-70E740481C1C}">
                           <a14:useLocalDpi xmlns:a14="http://schemas.microsoft.com/office/drawing/2010/main" val="0"/>
@@ -1793,39 +1912,8 @@
           <w:tab w:val="left" w:pos="3061"/>
         </w:tabs>
       </w:pPr>
-      <w:proofErr w:type="spellStart"/>
-      <w:proofErr w:type="gramStart"/>
-      <w:r>
-        <w:t>hadoop</w:t>
-      </w:r>
-      <w:proofErr w:type="spellEnd"/>
-      <w:proofErr w:type="gramEnd"/>
-      <w:r>
-        <w:t xml:space="preserve"> </w:t>
-      </w:r>
-      <w:proofErr w:type="spellStart"/>
-      <w:r>
-        <w:t>dfs</w:t>
-      </w:r>
-      <w:proofErr w:type="spellEnd"/>
-      <w:r>
-        <w:t xml:space="preserve"> -</w:t>
-      </w:r>
-      <w:proofErr w:type="spellStart"/>
-      <w:r>
-        <w:t>copyFromLocal</w:t>
-      </w:r>
-      <w:proofErr w:type="spellEnd"/>
-      <w:r>
-        <w:t xml:space="preserve"> ./pagerank.txt </w:t>
-      </w:r>
-      <w:proofErr w:type="spellStart"/>
-      <w:r>
-        <w:t>pagerank</w:t>
-      </w:r>
-      <w:proofErr w:type="spellEnd"/>
-      <w:r>
-        <w:t>/pagerank.txt</w:t>
+      <w:r>
+        <w:t>hadoop dfs -copyFromLocal ./pagerank.txt pagerank/pagerank.txt</w:t>
       </w:r>
     </w:p>
     <w:p>
@@ -1848,63 +1936,7 @@
         <w:rPr>
           <w:i/>
         </w:rPr>
-        <w:t xml:space="preserve">In this demo, we use Hadoop streaming feature to run python mapper and reducer. Basically, Hadoop streaming uses </w:t>
-      </w:r>
-      <w:proofErr w:type="spellStart"/>
-      <w:r>
-        <w:rPr>
-          <w:i/>
-        </w:rPr>
-        <w:t>stdin</w:t>
-      </w:r>
-      <w:proofErr w:type="spellEnd"/>
-      <w:r>
-        <w:rPr>
-          <w:i/>
-        </w:rPr>
-        <w:t>/</w:t>
-      </w:r>
-      <w:proofErr w:type="spellStart"/>
-      <w:r>
-        <w:rPr>
-          <w:i/>
-        </w:rPr>
-        <w:t>stdout</w:t>
-      </w:r>
-      <w:proofErr w:type="spellEnd"/>
-      <w:r>
-        <w:rPr>
-          <w:i/>
-        </w:rPr>
-        <w:t xml:space="preserve"> to handles input/output data. So mapper/reducer consumes </w:t>
-      </w:r>
-      <w:proofErr w:type="spellStart"/>
-      <w:r>
-        <w:rPr>
-          <w:i/>
-        </w:rPr>
-        <w:t>stdin</w:t>
-      </w:r>
-      <w:proofErr w:type="spellEnd"/>
-      <w:r>
-        <w:rPr>
-          <w:i/>
-        </w:rPr>
-        <w:t xml:space="preserve"> and then yield </w:t>
-      </w:r>
-      <w:proofErr w:type="spellStart"/>
-      <w:r>
-        <w:rPr>
-          <w:i/>
-        </w:rPr>
-        <w:t>stdout</w:t>
-      </w:r>
-      <w:proofErr w:type="spellEnd"/>
-      <w:r>
-        <w:rPr>
-          <w:i/>
-        </w:rPr>
-        <w:t>.</w:t>
+        <w:t>In this demo, we use Hadoop streaming feature to run python mapper and reducer. Basically, Hadoop streaming uses stdin/stdout to handles input/output data. So mapper/reducer consumes stdin and then yield stdout.</w:t>
       </w:r>
     </w:p>
     <w:p>
@@ -1927,42 +1959,11 @@
       <w:r>
         <w:t xml:space="preserve">&gt; </w:t>
       </w:r>
-      <w:proofErr w:type="spellStart"/>
-      <w:proofErr w:type="gramStart"/>
-      <w:r>
-        <w:t>hadoop</w:t>
-      </w:r>
-      <w:proofErr w:type="spellEnd"/>
-      <w:proofErr w:type="gramEnd"/>
-      <w:r>
-        <w:t xml:space="preserve"> </w:t>
-      </w:r>
-      <w:r>
-        <w:t>jar /</w:t>
-      </w:r>
-      <w:proofErr w:type="spellStart"/>
-      <w:r>
-        <w:t>usr</w:t>
-      </w:r>
-      <w:proofErr w:type="spellEnd"/>
-      <w:r>
-        <w:t>/local/</w:t>
-      </w:r>
-      <w:proofErr w:type="spellStart"/>
-      <w:r>
-        <w:t>hadoop</w:t>
-      </w:r>
-      <w:proofErr w:type="spellEnd"/>
-      <w:r>
-        <w:t>/</w:t>
-      </w:r>
-      <w:proofErr w:type="spellStart"/>
-      <w:r>
-        <w:t>contrib</w:t>
-      </w:r>
-      <w:proofErr w:type="spellEnd"/>
-      <w:r>
-        <w:t>/streaming/</w:t>
+      <w:r>
+        <w:t xml:space="preserve">hadoop </w:t>
+      </w:r>
+      <w:r>
+        <w:t>jar /usr/local/hadoop/contrib/streaming/</w:t>
       </w:r>
       <w:r>
         <w:rPr>
@@ -1980,14 +1981,12 @@
       <w:r>
         <w:t xml:space="preserve"> -</w:t>
       </w:r>
-      <w:proofErr w:type="gramStart"/>
       <w:r>
         <w:rPr>
           <w:b/>
         </w:rPr>
         <w:t>mapper</w:t>
       </w:r>
-      <w:proofErr w:type="gramEnd"/>
       <w:r>
         <w:t xml:space="preserve"> </w:t>
       </w:r>
@@ -2016,14 +2015,12 @@
       <w:r>
         <w:t>-</w:t>
       </w:r>
-      <w:proofErr w:type="gramStart"/>
       <w:r>
         <w:rPr>
           <w:b/>
         </w:rPr>
         <w:t>reducer</w:t>
       </w:r>
-      <w:proofErr w:type="gramEnd"/>
       <w:r>
         <w:t xml:space="preserve"> </w:t>
       </w:r>
@@ -2052,24 +2049,14 @@
       <w:r>
         <w:t>-</w:t>
       </w:r>
-      <w:proofErr w:type="gramStart"/>
       <w:r>
         <w:rPr>
           <w:b/>
         </w:rPr>
         <w:t>input</w:t>
       </w:r>
-      <w:proofErr w:type="gramEnd"/>
-      <w:r>
-        <w:t xml:space="preserve"> "</w:t>
-      </w:r>
-      <w:proofErr w:type="spellStart"/>
-      <w:r>
-        <w:t>pagerank</w:t>
-      </w:r>
-      <w:proofErr w:type="spellEnd"/>
-      <w:r>
-        <w:t xml:space="preserve">/pagerank.txt"      </w:t>
+      <w:r>
+        <w:t xml:space="preserve"> "pagerank/pagerank.txt"      </w:t>
       </w:r>
     </w:p>
     <w:p>
@@ -2081,24 +2068,14 @@
       <w:r>
         <w:t>-</w:t>
       </w:r>
-      <w:proofErr w:type="gramStart"/>
       <w:r>
         <w:rPr>
           <w:b/>
         </w:rPr>
         <w:t>output</w:t>
       </w:r>
-      <w:proofErr w:type="gramEnd"/>
-      <w:r>
-        <w:t xml:space="preserve"> "</w:t>
-      </w:r>
-      <w:proofErr w:type="spellStart"/>
-      <w:r>
-        <w:t>pagerank</w:t>
-      </w:r>
-      <w:proofErr w:type="spellEnd"/>
-      <w:r>
-        <w:t>/pagerank_1.result"</w:t>
+      <w:r>
+        <w:t xml:space="preserve"> "pagerank/pagerank_1.result"</w:t>
       </w:r>
     </w:p>
     <w:p>
@@ -2124,39 +2101,8 @@
           <w:tab w:val="left" w:pos="3061"/>
         </w:tabs>
       </w:pPr>
-      <w:proofErr w:type="spellStart"/>
-      <w:proofErr w:type="gramStart"/>
-      <w:r>
-        <w:t>hadoop</w:t>
-      </w:r>
-      <w:proofErr w:type="spellEnd"/>
-      <w:proofErr w:type="gramEnd"/>
-      <w:r>
-        <w:t xml:space="preserve"> </w:t>
-      </w:r>
-      <w:proofErr w:type="spellStart"/>
-      <w:r>
-        <w:t>dfs</w:t>
-      </w:r>
-      <w:proofErr w:type="spellEnd"/>
-      <w:r>
-        <w:t xml:space="preserve"> -</w:t>
-      </w:r>
-      <w:proofErr w:type="spellStart"/>
-      <w:r>
-        <w:t>copyToLocal</w:t>
-      </w:r>
-      <w:proofErr w:type="spellEnd"/>
-      <w:r>
-        <w:t xml:space="preserve"> </w:t>
-      </w:r>
-      <w:proofErr w:type="spellStart"/>
-      <w:r>
-        <w:t>pagerank</w:t>
-      </w:r>
-      <w:proofErr w:type="spellEnd"/>
-      <w:r>
-        <w:t>/pagerank_1.result .</w:t>
+      <w:r>
+        <w:t>hadoop dfs -copyToLocal pagerank/pagerank_1.result .</w:t>
       </w:r>
     </w:p>
     <w:p>
@@ -2172,21 +2118,8 @@
           <w:tab w:val="left" w:pos="3061"/>
         </w:tabs>
       </w:pPr>
-      <w:proofErr w:type="gramStart"/>
-      <w:r>
-        <w:t>cat</w:t>
-      </w:r>
-      <w:proofErr w:type="gramEnd"/>
-      <w:r>
-        <w:t xml:space="preserve"> pagerank_1.result/part-00000  | </w:t>
-      </w:r>
-      <w:proofErr w:type="spellStart"/>
-      <w:r>
-        <w:t>sed</w:t>
-      </w:r>
-      <w:proofErr w:type="spellEnd"/>
-      <w:r>
-        <w:t xml:space="preserve"> 's/\t/ /g'</w:t>
+      <w:r>
+        <w:t>cat pagerank_1.result/part-00000  | sed 's/\t/ /g'</w:t>
       </w:r>
     </w:p>
     <w:p>
@@ -2248,66 +2181,24 @@
     </w:p>
     <w:p>
       <w:pPr>
-        <w:tabs>
-          <w:tab w:val="left" w:pos="3061"/>
-        </w:tabs>
-      </w:pPr>
-    </w:p>
-    <w:p>
-      <w:pPr>
-        <w:tabs>
-          <w:tab w:val="left" w:pos="3061"/>
-        </w:tabs>
-      </w:pPr>
-    </w:p>
-    <w:p>
-      <w:pPr>
         <w:pStyle w:val="Heading3"/>
       </w:pPr>
-    </w:p>
-    <w:p>
-      <w:pPr>
-        <w:pStyle w:val="Heading3"/>
-      </w:pPr>
-    </w:p>
-    <w:p/>
-    <w:p/>
-    <w:p/>
-    <w:p>
-      <w:pPr>
-        <w:pStyle w:val="Heading3"/>
-      </w:pPr>
-    </w:p>
-    <w:p>
-      <w:pPr>
-        <w:pStyle w:val="Heading3"/>
-      </w:pPr>
-      <w:r>
-        <w:t>Mapreduce job detail</w:t>
-      </w:r>
-    </w:p>
-    <w:p>
-      <w:r>
-        <w:t xml:space="preserve">Below screenshot displays the job details. Although the input file has only 4 </w:t>
-      </w:r>
-      <w:proofErr w:type="gramStart"/>
-      <w:r>
-        <w:t>lines(</w:t>
-      </w:r>
-      <w:proofErr w:type="gramEnd"/>
-      <w:r>
-        <w:t>4x4 matrix), the job assigned two mappers, and only reducer.</w:t>
-      </w:r>
-      <w:r>
-        <w:t xml:space="preserve"> The runtime is 35 sec on </w:t>
-      </w:r>
-      <w:proofErr w:type="gramStart"/>
-      <w:r>
-        <w:t>Hadoop which</w:t>
-      </w:r>
-      <w:proofErr w:type="gramEnd"/>
-      <w:r>
-        <w:t xml:space="preserve"> implies the overhead is significant in Hadoop.</w:t>
+      <w:r>
+        <w:t xml:space="preserve">Run Mapreduce on </w:t>
+      </w:r>
+      <w:r>
+        <w:t>Hadoop</w:t>
+      </w:r>
+    </w:p>
+    <w:p>
+      <w:r>
+        <w:t>Below screenshot displays the job details. Although the input file has only 4 lines(4x4 matrix), the job assigned two mappers, and only reducer.</w:t>
+      </w:r>
+      <w:r>
+        <w:t xml:space="preserve"> The runtime is 35 sec on Hadoo</w:t>
+      </w:r>
+      <w:r>
+        <w:t>p.</w:t>
       </w:r>
     </w:p>
     <w:p/>
@@ -2339,7 +2230,7 @@
                     </pic:cNvPicPr>
                   </pic:nvPicPr>
                   <pic:blipFill>
-                    <a:blip r:embed="rId15">
+                    <a:blip r:embed="rId16">
                       <a:extLst>
                         <a:ext uri="{28A0092B-C50C-407E-A947-70E740481C1C}">
                           <a14:useLocalDpi xmlns:a14="http://schemas.microsoft.com/office/drawing/2010/main" val="0"/>
@@ -2377,6 +2268,20 @@
           <w:tab w:val="left" w:pos="3061"/>
         </w:tabs>
       </w:pPr>
+      <w:r>
+        <w:t xml:space="preserve">Next, we crawl on ccn.com with depth=3, and generate a xxx rows input file(which implies xxx numbers of pages). </w:t>
+      </w:r>
+      <w:r>
+        <w:t>The runtime is xxx this time. Comparing with 4x4 matrix, the runtime didn’t increase significantly</w:t>
+      </w:r>
+    </w:p>
+    <w:p>
+      <w:pPr>
+        <w:pStyle w:val="Heading3"/>
+      </w:pPr>
+      <w:r>
+        <w:t>Improved Mapper/Reducer:</w:t>
+      </w:r>
     </w:p>
     <w:p>
       <w:pPr>
@@ -2384,6 +2289,15 @@
           <w:tab w:val="left" w:pos="3061"/>
         </w:tabs>
       </w:pPr>
+      <w:r>
+        <w:t xml:space="preserve">Inspired by Prof. Zhu’s lecture, instead of iterate stdin directly, we wrapped stdin into a generator. Generator </w:t>
+      </w:r>
+      <w:r>
+        <w:t>saves memory and computation resource. Imagine input stdin is huge, without generator, the program saves all the stdin into memory and then iterate. However, with generator, each iterable element  is generated on the fly.</w:t>
+      </w:r>
+      <w:r>
+        <w:t xml:space="preserve"> However, like we mentioned before, we won’t be able to test mapper/reducer by using pipe on command line. </w:t>
+      </w:r>
     </w:p>
     <w:p>
       <w:pPr>
@@ -2391,9 +2305,6 @@
           <w:tab w:val="left" w:pos="3061"/>
         </w:tabs>
       </w:pPr>
-      <w:r>
-        <w:t>Improved Mapper/Reducer:</w:t>
-      </w:r>
     </w:p>
     <w:p>
       <w:pPr>
@@ -2402,58 +2313,7 @@
         </w:tabs>
       </w:pPr>
       <w:r>
-        <w:t xml:space="preserve">Inspired by Prof. Zhu’s lecture, instead of iterate </w:t>
-      </w:r>
-      <w:proofErr w:type="spellStart"/>
-      <w:r>
-        <w:t>stdin</w:t>
-      </w:r>
-      <w:proofErr w:type="spellEnd"/>
-      <w:r>
-        <w:t xml:space="preserve"> directly, we wrapped </w:t>
-      </w:r>
-      <w:proofErr w:type="spellStart"/>
-      <w:r>
-        <w:t>stdin</w:t>
-      </w:r>
-      <w:proofErr w:type="spellEnd"/>
-      <w:r>
-        <w:t xml:space="preserve"> into a generator. Generator </w:t>
-      </w:r>
-      <w:r>
-        <w:t xml:space="preserve">saves memory and computation resource. Imagine input </w:t>
-      </w:r>
-      <w:proofErr w:type="spellStart"/>
-      <w:r>
-        <w:t>stdin</w:t>
-      </w:r>
-      <w:proofErr w:type="spellEnd"/>
-      <w:r>
-        <w:t xml:space="preserve"> is huge, without generator, the program saves all the </w:t>
-      </w:r>
-      <w:proofErr w:type="spellStart"/>
-      <w:r>
-        <w:t>stdin</w:t>
-      </w:r>
-      <w:proofErr w:type="spellEnd"/>
-      <w:r>
-        <w:t xml:space="preserve"> into memory and then iterate. However, with generator, each </w:t>
-      </w:r>
-      <w:proofErr w:type="spellStart"/>
-      <w:r>
-        <w:t>iterable</w:t>
-      </w:r>
-      <w:proofErr w:type="spellEnd"/>
-      <w:r>
-        <w:t xml:space="preserve"> </w:t>
-      </w:r>
-      <w:proofErr w:type="gramStart"/>
-      <w:r>
-        <w:t>element  is</w:t>
-      </w:r>
-      <w:proofErr w:type="gramEnd"/>
-      <w:r>
-        <w:t xml:space="preserve"> generated on the fly.</w:t>
+        <w:t>Please see:</w:t>
       </w:r>
     </w:p>
     <w:p>
@@ -2462,6 +2322,15 @@
           <w:tab w:val="left" w:pos="3061"/>
         </w:tabs>
       </w:pPr>
+      <w:r>
+        <w:t>backEnd/pagerank_mapreduce</w:t>
+      </w:r>
+      <w:r>
+        <w:t>/</w:t>
+      </w:r>
+      <w:r>
+        <w:t>pg_mapper_generator.py</w:t>
+      </w:r>
     </w:p>
     <w:p>
       <w:pPr>
@@ -2470,7 +2339,31 @@
         </w:tabs>
       </w:pPr>
       <w:r>
-        <w:t>#TODO screen shot of improved mapper reducer</w:t>
+        <w:t>backEnd/pagerank_mapreduce</w:t>
+      </w:r>
+      <w:r>
+        <w:t>/pg_reducer</w:t>
+      </w:r>
+      <w:r>
+        <w:t>_generator.py</w:t>
+      </w:r>
+    </w:p>
+    <w:p>
+      <w:pPr>
+        <w:pStyle w:val="Heading3"/>
+      </w:pPr>
+    </w:p>
+    <w:p>
+      <w:pPr>
+        <w:pStyle w:val="Heading3"/>
+      </w:pPr>
+    </w:p>
+    <w:p>
+      <w:pPr>
+        <w:pStyle w:val="Heading3"/>
+      </w:pPr>
+      <w:r>
+        <w:t>Conclusion:</w:t>
       </w:r>
     </w:p>
     <w:p>
@@ -2479,34 +2372,885 @@
           <w:tab w:val="left" w:pos="3061"/>
         </w:tabs>
       </w:pPr>
+      <w:r>
+        <w:t>We didn’t get any improvement by using Hadoop because</w:t>
+      </w:r>
+      <w:r>
+        <w:t xml:space="preserve"> 1)</w:t>
+      </w:r>
+      <w:r>
+        <w:t xml:space="preserve"> Hadoop should be used to analyze “big data”(terabytes of data) on many nodes, </w:t>
+      </w:r>
+      <w:r>
+        <w:t>and our 2) our dataset is too small and Hadoop overhead is huge. However, theoretically, if we have billions of webpages, we can take advantage of HDFS that stores data across multiple nodes. Furthermore, HDFS is faults tolerant, so if one node is down, replicated data will be available on another node. Moreover, the Mapreduce can distribute workload to multiple machines. Therefore, Hadoop is a better choice if data set is huge.</w:t>
+      </w:r>
+    </w:p>
+    <w:p>
+      <w:pPr>
+        <w:pStyle w:val="Heading2"/>
+      </w:pPr>
+      <w:r>
+        <w:t>Multithread crawler</w:t>
+      </w:r>
+    </w:p>
+    <w:p>
+      <w:r>
+        <w:t>The single thread crawler is slower because the crawler is blocked by HTTP read which is slow. Our multithread crawler opens a new thread to handle HTTP read, and doesn’t block the crawler. Thread lock is used to keep common resources safe, such as url_queue. Please see comment in crawler_multi_Thread.py for details</w:t>
+      </w:r>
+    </w:p>
+    <w:p/>
+    <w:p>
+      <w:r>
+        <w:t>We also tested our multithread crawler:</w:t>
+      </w:r>
+    </w:p>
+    <w:p/>
+    <w:p>
+      <w:pPr>
+        <w:rPr>
+          <w:b/>
+        </w:rPr>
+      </w:pPr>
+      <w:r>
+        <w:rPr>
+          <w:b/>
+        </w:rPr>
+        <w:t xml:space="preserve">    * Robustness testing:</w:t>
+      </w:r>
+    </w:p>
+    <w:p>
+      <w:r>
+        <w:t xml:space="preserve">      * Command:</w:t>
+      </w:r>
+    </w:p>
+    <w:p>
+      <w:r>
+        <w:t xml:space="preserve">          - Run the following command 10 time</w:t>
+      </w:r>
+    </w:p>
+    <w:p>
+      <w:r>
+        <w:t xml:space="preserve">      </w:t>
+      </w:r>
+      <w:r>
+        <w:tab/>
+      </w:r>
+      <w:r>
+        <w:t xml:space="preserve">    </w:t>
+      </w:r>
+      <w:r>
+        <w:t xml:space="preserve">&gt; </w:t>
+      </w:r>
+      <w:r>
+        <w:t>python crawler_multi_Thread.py</w:t>
+      </w:r>
+    </w:p>
+    <w:p>
+      <w:r>
+        <w:t xml:space="preserve">      </w:t>
+      </w:r>
+      <w:r>
+        <w:tab/>
+      </w:r>
+      <w:r>
+        <w:tab/>
+        <w:t xml:space="preserve"> # Default Setting</w:t>
+      </w:r>
+    </w:p>
+    <w:p>
+      <w:r>
+        <w:t xml:space="preserve">         </w:t>
+      </w:r>
+      <w:r>
+        <w:tab/>
+      </w:r>
+      <w:r>
+        <w:tab/>
+        <w:t xml:space="preserve"> #        URL = http://www.eecg.toronto.edu </w:t>
+      </w:r>
+    </w:p>
+    <w:p>
+      <w:r>
+        <w:t xml:space="preserve">        </w:t>
+      </w:r>
+      <w:r>
+        <w:tab/>
+        <w:t xml:space="preserve">              #       depth =2</w:t>
+      </w:r>
+    </w:p>
+    <w:p>
+      <w:r>
+        <w:t xml:space="preserve">    </w:t>
+      </w:r>
+      <w:r>
+        <w:t>* Result:</w:t>
+      </w:r>
+      <w:r>
+        <w:t xml:space="preserve">                 </w:t>
+      </w:r>
+    </w:p>
+    <w:p>
+      <w:r>
+        <w:t xml:space="preserve">       - 10 runs without crash</w:t>
+      </w:r>
+    </w:p>
+    <w:p>
+      <w:r>
+        <w:t xml:space="preserve">       </w:t>
+      </w:r>
+      <w:r>
+        <w:t xml:space="preserve">- </w:t>
+      </w:r>
+      <w:r>
+        <w:t xml:space="preserve"> CPU 68% usage</w:t>
+      </w:r>
+    </w:p>
+    <w:p>
+      <w:pPr>
+        <w:rPr>
+          <w:b/>
+        </w:rPr>
+      </w:pPr>
+      <w:r>
+        <w:rPr>
+          <w:b/>
+        </w:rPr>
+        <w:t xml:space="preserve">    * Correctness testing:</w:t>
+      </w:r>
+    </w:p>
+    <w:p>
+      <w:r>
+        <w:t xml:space="preserve">      * Command:</w:t>
+      </w:r>
+    </w:p>
+    <w:p>
+      <w:r>
+        <w:t xml:space="preserve">          python unit_test.py</w:t>
+      </w:r>
+    </w:p>
+    <w:p>
+      <w:r>
+        <w:t xml:space="preserve">      * Setting:</w:t>
+      </w:r>
+    </w:p>
+    <w:p>
+      <w:r>
+        <w:t xml:space="preserve">          compare number of word_id and url_id again single thread</w:t>
+      </w:r>
+    </w:p>
+    <w:p>
+      <w:r>
+        <w:t xml:space="preserve">      * Result:</w:t>
+      </w:r>
+    </w:p>
+    <w:p>
+      <w:r>
+        <w:t xml:space="preserve">          Some test runs failed due to different timeout in single thread and multithread. Otherwise, result is the same.</w:t>
+      </w:r>
+    </w:p>
+    <w:p>
+      <w:pPr>
+        <w:pStyle w:val="Heading2"/>
+      </w:pPr>
+      <w:r>
+        <w:t>MongoDB</w:t>
+      </w:r>
+    </w:p>
+    <w:p>
+      <w:r>
+        <w:t>I</w:t>
+      </w:r>
+      <w:r>
+        <w:t xml:space="preserve">nstead of using 4 tables </w:t>
+      </w:r>
+      <w:r>
+        <w:t>demonstrated in the</w:t>
+      </w:r>
+      <w:r>
+        <w:t xml:space="preserve"> handout, we created 2 collections (tables) in mongoDB. </w:t>
+      </w:r>
+      <w:r>
+        <w:t xml:space="preserve">The advantage of mongoDB is that we don’t need to define schema. For example, in lab4, we need to store webpage title and descript into the database. In </w:t>
+      </w:r>
+      <w:r>
+        <w:t>RDBMS</w:t>
+      </w:r>
+      <w:r>
+        <w:t>(such as mySQL), we need to rewrite table schema, and update SQL statements. In mongoDB, we simply change each document(json) data structure</w:t>
+      </w:r>
+      <w:r>
+        <w:t>.</w:t>
+      </w:r>
+    </w:p>
+    <w:p>
+      <w:pPr>
+        <w:pStyle w:val="Heading2"/>
+      </w:pPr>
+      <w:r>
+        <w:t>Frontend</w:t>
+      </w:r>
+      <w:r>
+        <w:t xml:space="preserve"> mobile/tablet friendly</w:t>
+      </w:r>
+    </w:p>
+    <w:p>
+      <w:r>
+        <w:t>Mobile and tablet becomes extremely popular in recent year, so it becomes more important to design webpage which mobile/tablet friendly.</w:t>
+      </w:r>
+    </w:p>
+    <w:p/>
+    <w:p>
+      <w:r>
+        <w:t xml:space="preserve">There are several options to achieve this goal. </w:t>
+      </w:r>
     </w:p>
     <w:p>
       <w:pPr>
         <w:pStyle w:val="Heading3"/>
       </w:pPr>
       <w:r>
-        <w:t>Conclusion:</w:t>
-      </w:r>
-    </w:p>
-    <w:p>
-      <w:pPr>
-        <w:tabs>
-          <w:tab w:val="left" w:pos="3061"/>
-        </w:tabs>
-      </w:pPr>
-      <w:r>
-        <w:t>We didn’t get any improvement by using Hadoop because</w:t>
-      </w:r>
-      <w:r>
-        <w:t xml:space="preserve"> 1)</w:t>
-      </w:r>
-      <w:r>
-        <w:t xml:space="preserve"> Hadoop should be used to analyze “big data”(terabytes of data) on many nodes, </w:t>
-      </w:r>
-      <w:r>
-        <w:t>and our 2) our dataset is too small and Hadoop overhead is huge. However, theoretically, if we have billions of webpages, we can take advantage of HDFS that stores data across multiple nodes. Furthermore, HDFS is faults tolerant, so if one node is down, replicated data will be available on another node. Moreover, the Mapreduce can distribute workload to multiple machines. Therefore, Hadoop is a better choice if data set is huge.</w:t>
-      </w:r>
-    </w:p>
+        <w:t>Option 1:</w:t>
+      </w:r>
+    </w:p>
+    <w:p>
+      <w:r>
+        <w:t>On the sever side</w:t>
+      </w:r>
+      <w:r>
+        <w:t>, the server can detect what kind of device is used by each user.  The solution is that we can write multiple template</w:t>
+      </w:r>
+      <w:r>
+        <w:t>s for each page that fit different resolutions. The sever will handle which template to send.</w:t>
+      </w:r>
+    </w:p>
+    <w:p/>
+    <w:p>
+      <w:r>
+        <w:t>The big disadvantage of this solution is that the website becomes hard to manage because more templates have to be managed. It also burdens the server, and cause poor performance.</w:t>
+      </w:r>
+    </w:p>
+    <w:p>
+      <w:pPr>
+        <w:pStyle w:val="Heading3"/>
+      </w:pPr>
+      <w:r>
+        <w:t>Option 2:</w:t>
+      </w:r>
+    </w:p>
+    <w:p>
+      <w:r>
+        <w:t xml:space="preserve">A popular way to solve this is by using Bootstrap. </w:t>
+      </w:r>
+      <w:r>
+        <w:t>Bootstrap contains HTML and CSS-based design templates fortypography, forms, buttons, navigation and other interface components, as well as</w:t>
+      </w:r>
+      <w:r>
+        <w:t xml:space="preserve"> optional JavaScript extensions[wikipeida]. More importantly, Bootstrap </w:t>
+      </w:r>
+      <w:r>
+        <w:t>adopted a mobile first design philosophy, emphasizing responsive design by default.</w:t>
+      </w:r>
+      <w:r>
+        <w:t xml:space="preserve"> </w:t>
+      </w:r>
+    </w:p>
+    <w:p/>
+    <w:p>
+      <w:r>
+        <w:t xml:space="preserve">Bootstrap’s Grid system can adjust webpage base on different screen resolution. This article explains how to use bootstrap: </w:t>
+      </w:r>
+      <w:hyperlink r:id="rId17" w:history="1">
+        <w:r>
+          <w:rPr>
+            <w:rStyle w:val="Hyperlink"/>
+          </w:rPr>
+          <w:t>http://getbootstrap.com/examples/grid/</w:t>
+        </w:r>
+      </w:hyperlink>
+    </w:p>
+    <w:p/>
+    <w:p>
+      <w:r>
+        <w:t>Sinc</w:t>
+      </w:r>
+      <w:r>
+        <w:t>e Boo</w:t>
+      </w:r>
+      <w:r>
+        <w:t xml:space="preserve">tstrap is a HTML and CSS based templates, it doesn’t burden the </w:t>
+      </w:r>
+      <w:r>
+        <w:t>server. Browsers generate right webpage for different screen resolution. It’s also easy for developer to maintain variable webpages.</w:t>
+      </w:r>
+    </w:p>
+    <w:p>
+      <w:pPr>
+        <w:pStyle w:val="Heading3"/>
+      </w:pPr>
+      <w:r>
+        <w:t>Design decision</w:t>
+      </w:r>
+    </w:p>
+    <w:p>
+      <w:r>
+        <w:t>We pick option 2 to deign a mobile/tablet friendly website because it’s easier to maintain and performance better then option 1. Furthermore, there are t</w:t>
+      </w:r>
+      <w:r>
+        <w:t>ons of beautiful templates are available.</w:t>
+      </w:r>
+    </w:p>
+    <w:p>
+      <w:pPr>
+        <w:pStyle w:val="Heading2"/>
+      </w:pPr>
+      <w:r>
+        <w:t>Auto-correction</w:t>
+      </w:r>
+    </w:p>
+    <w:p>
+      <w:r>
+        <w:t>Guan</w:t>
+      </w:r>
+    </w:p>
+    <w:p>
+      <w:pPr>
+        <w:pStyle w:val="Heading2"/>
+      </w:pPr>
+      <w:r>
+        <w:t>Deployment</w:t>
+      </w:r>
+    </w:p>
+    <w:p>
+      <w:pPr>
+        <w:pStyle w:val="Heading3"/>
+      </w:pPr>
+      <w:r>
+        <w:t>Server choice:</w:t>
+      </w:r>
+    </w:p>
+    <w:p>
+      <w:r>
+        <w:t xml:space="preserve">Instead of default multithread server in bottle, we switched to Tornado (Facebook use it). </w:t>
+      </w:r>
+      <w:r>
+        <w:t>Tornado only uses</w:t>
+      </w:r>
+      <w:r>
+        <w:t xml:space="preserve"> one thread to ha</w:t>
+      </w:r>
+      <w:r>
+        <w:t>ndle concurrent connection. It’s I/O non-block and uses async concept. For example, Tornado returns a state instead of waiting I/O request.</w:t>
+      </w:r>
+    </w:p>
+    <w:p>
+      <w:pPr>
+        <w:pStyle w:val="Heading2"/>
+      </w:pPr>
+      <w:r>
+        <w:t>Load Balancing:</w:t>
+      </w:r>
+    </w:p>
+    <w:p>
+      <w:r>
+        <w:t>We opened multiple bottle application on different ports (e.g. 8081,8082,etc.). Each application is a single thread because</w:t>
+      </w:r>
+      <w:r>
+        <w:t xml:space="preserve"> we picked Tornado as our server.</w:t>
+      </w:r>
+      <w:r>
+        <w:t xml:space="preserve"> We used a popular </w:t>
+      </w:r>
+      <w:r>
+        <w:t>Reverse Proxy server</w:t>
+      </w:r>
+      <w:r>
+        <w:t xml:space="preserve"> called Pound to load balance income traffic to different port randomly. </w:t>
+      </w:r>
+    </w:p>
+    <w:p/>
+    <w:p/>
+    <w:p>
+      <w:r>
+        <w:rPr>
+          <w:noProof/>
+        </w:rPr>
+        <w:drawing>
+          <wp:inline distT="0" distB="0" distL="0" distR="0" wp14:anchorId="5CCB1AB2" wp14:editId="5943AB25">
+            <wp:extent cx="4274142" cy="2916736"/>
+            <wp:effectExtent l="0" t="0" r="0" b="4445"/>
+            <wp:docPr id="3" name="Picture 1"/>
+            <wp:cNvGraphicFramePr>
+              <a:graphicFrameLocks xmlns:a="http://schemas.openxmlformats.org/drawingml/2006/main" noChangeAspect="1"/>
+            </wp:cNvGraphicFramePr>
+            <a:graphic xmlns:a="http://schemas.openxmlformats.org/drawingml/2006/main">
+              <a:graphicData uri="http://schemas.openxmlformats.org/drawingml/2006/picture">
+                <pic:pic xmlns:pic="http://schemas.openxmlformats.org/drawingml/2006/picture">
+                  <pic:nvPicPr>
+                    <pic:cNvPr id="0" name="Picture 1"/>
+                    <pic:cNvPicPr>
+                      <a:picLocks noChangeAspect="1" noChangeArrowheads="1"/>
+                    </pic:cNvPicPr>
+                  </pic:nvPicPr>
+                  <pic:blipFill>
+                    <a:blip r:embed="rId18">
+                      <a:extLst>
+                        <a:ext uri="{28A0092B-C50C-407E-A947-70E740481C1C}">
+                          <a14:useLocalDpi xmlns:a14="http://schemas.microsoft.com/office/drawing/2010/main" val="0"/>
+                        </a:ext>
+                      </a:extLst>
+                    </a:blip>
+                    <a:srcRect/>
+                    <a:stretch>
+                      <a:fillRect/>
+                    </a:stretch>
+                  </pic:blipFill>
+                  <pic:spPr bwMode="auto">
+                    <a:xfrm>
+                      <a:off x="0" y="0"/>
+                      <a:ext cx="4274185" cy="2916766"/>
+                    </a:xfrm>
+                    <a:prstGeom prst="rect">
+                      <a:avLst/>
+                    </a:prstGeom>
+                    <a:noFill/>
+                    <a:ln>
+                      <a:noFill/>
+                    </a:ln>
+                  </pic:spPr>
+                </pic:pic>
+              </a:graphicData>
+            </a:graphic>
+          </wp:inline>
+        </w:drawing>
+      </w:r>
+    </w:p>
+    <w:p/>
+    <w:p>
+      <w:r>
+        <w:t>As result, we got 3000+ concurrent connection on query page(using mongoDB), and 4000+ concurrent connection on page without mongoDB. See rpts/</w:t>
+      </w:r>
+      <w:r>
+        <w:t>connection_test.txt</w:t>
+      </w:r>
+      <w:r>
+        <w:t xml:space="preserve"> for test results.</w:t>
+      </w:r>
+    </w:p>
+    <w:p>
+      <w:pPr>
+        <w:pStyle w:val="Heading1"/>
+        <w:rPr>
+          <w:lang w:eastAsia="zh-CN"/>
+        </w:rPr>
+      </w:pPr>
+      <w:r>
+        <w:rPr>
+          <w:rFonts w:hint="eastAsia"/>
+          <w:lang w:eastAsia="zh-CN"/>
+        </w:rPr>
+        <w:t>Part</w:t>
+      </w:r>
+      <w:r>
+        <w:rPr>
+          <w:lang w:eastAsia="zh-CN"/>
+        </w:rPr>
+        <w:t xml:space="preserve"> 2 Testing</w:t>
+      </w:r>
+    </w:p>
+    <w:p>
+      <w:pPr>
+        <w:pStyle w:val="Heading2"/>
+      </w:pPr>
+      <w:r>
+        <w:t>Backend</w:t>
+      </w:r>
+    </w:p>
+    <w:p>
+      <w:r>
+        <w:t xml:space="preserve">To design backend, we wrote unit test cases before coding. In order to identify corner cases, we wrote unit tests on something we can control instead of run it on real cases directly. </w:t>
+      </w:r>
+    </w:p>
+    <w:p/>
+    <w:p>
+      <w:r>
+        <w:t>Crawler testing:</w:t>
+      </w:r>
+    </w:p>
+    <w:p>
+      <w:r>
+        <w:t xml:space="preserve">Instead of crawling on real websites, we wrote a local testing HTML file to validate the crawler. This is because real websites are not predicable. When we run the crawler on the same website multiple time, we got inconsistent results due to different timeouts, and updates on the websites. Therefore, we never know what is the correct result. </w:t>
+      </w:r>
+    </w:p>
+    <w:p/>
+    <w:p>
+      <w:r>
+        <w:t xml:space="preserve">To test multithreading crawler, we run it on our local testing HTML. Once this test passes, we run both single and multi thread crawler on real websites, and compares their result. However, due to different timeout and network condition, the results are not identical in some cases. Therefore, we set a tolerance value to the tester. </w:t>
+      </w:r>
+    </w:p>
+    <w:p/>
+    <w:p>
+      <w:r>
+        <w:t xml:space="preserve">To test persistent storage, we crawl real website, and compare in memory data with persistent data. </w:t>
+      </w:r>
+    </w:p>
+    <w:p>
+      <w:pPr>
+        <w:pStyle w:val="Heading2"/>
+      </w:pPr>
+      <w:r>
+        <w:t>Frontend</w:t>
+      </w:r>
+    </w:p>
+    <w:p>
+      <w:r>
+        <w:t xml:space="preserve">Instead of writing unit test cases, we record how do we use google everyday, and then repeat it on our own website to test different functionalities. </w:t>
+      </w:r>
+    </w:p>
+    <w:p>
+      <w:pPr>
+        <w:pStyle w:val="Heading1"/>
+      </w:pPr>
+      <w:r>
+        <w:t>Part 3</w:t>
+      </w:r>
+      <w:r>
+        <w:t xml:space="preserve"> Lesson learned</w:t>
+      </w:r>
+    </w:p>
+    <w:p/>
+    <w:p/>
+    <w:p>
+      <w:pPr>
+        <w:pStyle w:val="Heading1"/>
+      </w:pPr>
+      <w:r>
+        <w:t>Part 4</w:t>
+      </w:r>
+      <w:r>
+        <w:t xml:space="preserve">  Alternative </w:t>
+      </w:r>
+    </w:p>
+    <w:p>
+      <w:pPr>
+        <w:rPr>
+          <w:lang w:eastAsia="zh-CN"/>
+        </w:rPr>
+      </w:pPr>
+      <w:r>
+        <w:t xml:space="preserve">For the frontend, </w:t>
+      </w:r>
+      <w:r>
+        <w:t xml:space="preserve">we </w:t>
+      </w:r>
+      <w:r>
+        <w:t xml:space="preserve">should design our website </w:t>
+      </w:r>
+      <w:r>
+        <w:t>mobile/tablet friendly at beginning. We actually rewr</w:t>
+      </w:r>
+      <w:r>
+        <w:rPr>
+          <w:lang w:eastAsia="zh-CN"/>
+        </w:rPr>
+        <w:t xml:space="preserve">ote some templates in the final project. </w:t>
+      </w:r>
+    </w:p>
+    <w:p>
+      <w:pPr>
+        <w:rPr>
+          <w:lang w:eastAsia="zh-CN"/>
+        </w:rPr>
+      </w:pPr>
+    </w:p>
+    <w:p>
+      <w:pPr>
+        <w:rPr>
+          <w:lang w:eastAsia="zh-CN"/>
+        </w:rPr>
+      </w:pPr>
+      <w:r>
+        <w:rPr>
+          <w:lang w:eastAsia="zh-CN"/>
+        </w:rPr>
+        <w:t xml:space="preserve">We spent a lot of time on Hadoop, because we had zero experience on it. If we would have more time, we </w:t>
+      </w:r>
+      <w:r>
+        <w:rPr>
+          <w:lang w:eastAsia="zh-CN"/>
+        </w:rPr>
+        <w:t>could setup Hadoop on multiple machines</w:t>
+      </w:r>
+      <w:r>
+        <w:rPr>
+          <w:lang w:eastAsia="zh-CN"/>
+        </w:rPr>
+        <w:t xml:space="preserve">, and test our design on “big data”. Stanford </w:t>
+      </w:r>
+      <w:r>
+        <w:rPr>
+          <w:lang w:eastAsia="zh-CN"/>
+        </w:rPr>
+        <w:t>University</w:t>
+      </w:r>
+      <w:r>
+        <w:rPr>
+          <w:lang w:eastAsia="zh-CN"/>
+        </w:rPr>
+        <w:t xml:space="preserve"> provides some real data (</w:t>
+      </w:r>
+      <w:hyperlink r:id="rId19" w:history="1">
+        <w:r>
+          <w:rPr>
+            <w:rStyle w:val="Hyperlink"/>
+            <w:lang w:eastAsia="zh-CN"/>
+          </w:rPr>
+          <w:t>http://snap.stanford.edu/data/</w:t>
+        </w:r>
+      </w:hyperlink>
+      <w:r>
+        <w:rPr>
+          <w:lang w:eastAsia="zh-CN"/>
+        </w:rPr>
+        <w:t xml:space="preserve">). We need to write another Mapreduce which coverts Stanford data to our own data structure. </w:t>
+      </w:r>
+    </w:p>
+    <w:p>
+      <w:pPr>
+        <w:pStyle w:val="Heading1"/>
+      </w:pPr>
+      <w:r>
+        <w:t>Part 5</w:t>
+      </w:r>
+      <w:r>
+        <w:t xml:space="preserve"> </w:t>
+      </w:r>
+      <w:r>
+        <w:t>Course materials</w:t>
+      </w:r>
+    </w:p>
+    <w:p>
+      <w:r>
+        <w:t xml:space="preserve">Lectures introduced many useful python technics. For example, we improved mapper/reducer jobs by using generator. </w:t>
+      </w:r>
+    </w:p>
+    <w:p>
+      <w:pPr>
+        <w:pStyle w:val="Heading1"/>
+      </w:pPr>
+      <w:r>
+        <w:t>Part 6</w:t>
+      </w:r>
+      <w:r>
+        <w:t xml:space="preserve"> Time</w:t>
+      </w:r>
+      <w:r>
+        <w:t xml:space="preserve"> out side lab session</w:t>
+      </w:r>
+    </w:p>
+    <w:p>
+      <w:r>
+        <w:t>Lab 1: 2hrs</w:t>
+      </w:r>
+      <w:r>
+        <w:t xml:space="preserve"> (one week)</w:t>
+      </w:r>
+    </w:p>
+    <w:p>
+      <w:r>
+        <w:t>Lab2: 5hrs</w:t>
+      </w:r>
+      <w:r>
+        <w:t xml:space="preserve"> (one week)</w:t>
+      </w:r>
+    </w:p>
+    <w:p>
+      <w:r>
+        <w:t>Lab3: 8hrs</w:t>
+      </w:r>
+      <w:r>
+        <w:t xml:space="preserve"> (two weeks)</w:t>
+      </w:r>
+    </w:p>
+    <w:p/>
+    <w:p>
+      <w:r>
+        <w:t>Lab4</w:t>
+      </w:r>
+      <w:r>
+        <w:t xml:space="preserve"> 50</w:t>
+      </w:r>
+      <w:r>
+        <w:t xml:space="preserve"> </w:t>
+      </w:r>
+      <w:r>
+        <w:t xml:space="preserve">hrs </w:t>
+      </w:r>
+      <w:r>
+        <w:t>(one week):</w:t>
+      </w:r>
+    </w:p>
+    <w:p>
+      <w:r>
+        <w:t>frontEnd:</w:t>
+      </w:r>
+    </w:p>
+    <w:p>
+      <w:r>
+        <w:t xml:space="preserve">  * (3hrs) result page Title and descrption(require update db)</w:t>
+      </w:r>
+    </w:p>
+    <w:p>
+      <w:r>
+        <w:t xml:space="preserve">  * (3hrs)tablet,phone(bootstrap) friendly</w:t>
+      </w:r>
+    </w:p>
+    <w:p/>
+    <w:p>
+      <w:r>
+        <w:t>backEnd:</w:t>
+      </w:r>
+    </w:p>
+    <w:p>
+      <w:r>
+        <w:t xml:space="preserve">  (20hrs)pageRank mapreduce</w:t>
+      </w:r>
+    </w:p>
+    <w:p>
+      <w:r>
+        <w:t xml:space="preserve">  * Research 5 hrs</w:t>
+      </w:r>
+    </w:p>
+    <w:p>
+      <w:r>
+        <w:t xml:space="preserve">  * Mapper/reducer 5 hrs</w:t>
+      </w:r>
+    </w:p>
+    <w:p>
+      <w:r>
+        <w:t xml:space="preserve">  * CLI testing 2 hrs</w:t>
+      </w:r>
+    </w:p>
+    <w:p>
+      <w:r>
+        <w:t xml:space="preserve">  * hadoop 8 hrs</w:t>
+      </w:r>
+    </w:p>
+    <w:p/>
+    <w:p>
+      <w:r>
+        <w:t>deployment:</w:t>
+      </w:r>
+    </w:p>
+    <w:p>
+      <w:r>
+        <w:t xml:space="preserve">  * (3hrs)load balancing (pound) and multiple bottle apps on multiple cores</w:t>
+      </w:r>
+    </w:p>
+    <w:p>
+      <w:r>
+        <w:t xml:space="preserve">  http://bottlepy.org/docs/dev/deployment.html</w:t>
+      </w:r>
+    </w:p>
+    <w:p>
+      <w:r>
+        <w:t xml:space="preserve">  * (3hrs) One-click </w:t>
+      </w:r>
+      <w:r>
+        <w:t>deployment</w:t>
+      </w:r>
+      <w:r>
+        <w:t xml:space="preserve"> script:</w:t>
+      </w:r>
+    </w:p>
+    <w:p/>
+    <w:p>
+      <w:r>
+        <w:t>Report:</w:t>
+      </w:r>
+    </w:p>
+    <w:p>
+      <w:r>
+        <w:t>(5hours)</w:t>
+      </w:r>
+    </w:p>
+    <w:p/>
+    <w:p>
+      <w:r>
+        <w:t>Others: 3 hours</w:t>
+      </w:r>
+    </w:p>
+    <w:p>
+      <w:pPr>
+        <w:pStyle w:val="Heading1"/>
+      </w:pPr>
+      <w:r>
+        <w:t>Part 7</w:t>
+      </w:r>
+      <w:r>
+        <w:t xml:space="preserve"> Useful </w:t>
+      </w:r>
+      <w:r>
+        <w:t>parts</w:t>
+      </w:r>
+    </w:p>
+    <w:p>
+      <w:r>
+        <w:t xml:space="preserve">I found </w:t>
+      </w:r>
+      <w:r>
+        <w:t>deployment is useful especially on scalability part. We learned how to use pound to load balancing on multiple cores. In the future, lab should focus more on this part.</w:t>
+      </w:r>
+    </w:p>
+    <w:p>
+      <w:pPr>
+        <w:pStyle w:val="Heading1"/>
+      </w:pPr>
+      <w:r>
+        <w:t>Part 8 Useless components</w:t>
+      </w:r>
+    </w:p>
+    <w:p>
+      <w:r>
+        <w:t>Everything was useful in this lab</w:t>
+      </w:r>
+      <w:bookmarkStart w:id="0" w:name="_GoBack"/>
+      <w:bookmarkEnd w:id="0"/>
+    </w:p>
+    <w:p>
+      <w:pPr>
+        <w:pStyle w:val="Heading1"/>
+      </w:pPr>
+      <w:r>
+        <w:t>Part 9 Feedbacks</w:t>
+      </w:r>
+      <w:r>
+        <w:t>:</w:t>
+      </w:r>
+    </w:p>
+    <w:p>
+      <w:r>
+        <w:t>More time on last lab, please.</w:t>
+      </w:r>
+    </w:p>
+    <w:p>
+      <w:r>
+        <w:t xml:space="preserve">It’s was surprised the this project didn’t version control requirement. Our group used git (github) to </w:t>
+      </w:r>
+    </w:p>
+    <w:p>
+      <w:pPr>
+        <w:pStyle w:val="Heading1"/>
+      </w:pPr>
+      <w:r>
+        <w:t>Part 11 Workload distributions</w:t>
+      </w:r>
+    </w:p>
+    <w:p>
+      <w:r>
+        <w:t>We divide word 50/50, so everything was good</w:t>
+      </w:r>
+    </w:p>
+    <w:p/>
     <w:sectPr>
       <w:pgSz w:w="12240" w:h="15840"/>
       <w:pgMar w:top="1440" w:right="1800" w:bottom="1440" w:left="1800" w:header="720" w:footer="720" w:gutter="0"/>
@@ -2515,6 +3259,127 @@
     </w:sectPr>
   </w:body>
 </w:document>
+</file>
+
+<file path=word/numbering.xml><?xml version="1.0" encoding="utf-8"?>
+<w:numbering xmlns:wpc="http://schemas.microsoft.com/office/word/2010/wordprocessingCanvas" xmlns:mo="http://schemas.microsoft.com/office/mac/office/2008/main" xmlns:mc="http://schemas.openxmlformats.org/markup-compatibility/2006" xmlns:mv="urn:schemas-microsoft-com:mac:vml" xmlns:o="urn:schemas-microsoft-com:office:office" xmlns:r="http://schemas.openxmlformats.org/officeDocument/2006/relationships" xmlns:m="http://schemas.openxmlformats.org/officeDocument/2006/math" xmlns:v="urn:schemas-microsoft-com:vml" xmlns:wp14="http://schemas.microsoft.com/office/word/2010/wordprocessingDrawing" xmlns:wp="http://schemas.openxmlformats.org/drawingml/2006/wordprocessingDrawing" xmlns:w10="urn:schemas-microsoft-com:office:word" xmlns:w="http://schemas.openxmlformats.org/wordprocessingml/2006/main" xmlns:w14="http://schemas.microsoft.com/office/word/2010/wordml" xmlns:wpg="http://schemas.microsoft.com/office/word/2010/wordprocessingGroup" xmlns:wpi="http://schemas.microsoft.com/office/word/2010/wordprocessingInk" xmlns:wne="http://schemas.microsoft.com/office/word/2006/wordml" xmlns:wps="http://schemas.microsoft.com/office/word/2010/wordprocessingShape" mc:Ignorable="w14 wp14">
+  <w:abstractNum w:abstractNumId="0">
+    <w:nsid w:val="40AB2042"/>
+    <w:multiLevelType w:val="hybridMultilevel"/>
+    <w:tmpl w:val="8B8CEB08"/>
+    <w:lvl w:ilvl="0" w:tplc="04090001">
+      <w:start w:val="1"/>
+      <w:numFmt w:val="bullet"/>
+      <w:lvlText w:val=""/>
+      <w:lvlJc w:val="left"/>
+      <w:pPr>
+        <w:ind w:left="720" w:hanging="360"/>
+      </w:pPr>
+      <w:rPr>
+        <w:rFonts w:ascii="Symbol" w:hAnsi="Symbol" w:hint="default"/>
+      </w:rPr>
+    </w:lvl>
+    <w:lvl w:ilvl="1" w:tplc="04090003" w:tentative="1">
+      <w:start w:val="1"/>
+      <w:numFmt w:val="bullet"/>
+      <w:lvlText w:val="o"/>
+      <w:lvlJc w:val="left"/>
+      <w:pPr>
+        <w:ind w:left="1440" w:hanging="360"/>
+      </w:pPr>
+      <w:rPr>
+        <w:rFonts w:ascii="Courier New" w:hAnsi="Courier New" w:hint="default"/>
+      </w:rPr>
+    </w:lvl>
+    <w:lvl w:ilvl="2" w:tplc="04090005" w:tentative="1">
+      <w:start w:val="1"/>
+      <w:numFmt w:val="bullet"/>
+      <w:lvlText w:val=""/>
+      <w:lvlJc w:val="left"/>
+      <w:pPr>
+        <w:ind w:left="2160" w:hanging="360"/>
+      </w:pPr>
+      <w:rPr>
+        <w:rFonts w:ascii="Wingdings" w:hAnsi="Wingdings" w:hint="default"/>
+      </w:rPr>
+    </w:lvl>
+    <w:lvl w:ilvl="3" w:tplc="04090001" w:tentative="1">
+      <w:start w:val="1"/>
+      <w:numFmt w:val="bullet"/>
+      <w:lvlText w:val=""/>
+      <w:lvlJc w:val="left"/>
+      <w:pPr>
+        <w:ind w:left="2880" w:hanging="360"/>
+      </w:pPr>
+      <w:rPr>
+        <w:rFonts w:ascii="Symbol" w:hAnsi="Symbol" w:hint="default"/>
+      </w:rPr>
+    </w:lvl>
+    <w:lvl w:ilvl="4" w:tplc="04090003" w:tentative="1">
+      <w:start w:val="1"/>
+      <w:numFmt w:val="bullet"/>
+      <w:lvlText w:val="o"/>
+      <w:lvlJc w:val="left"/>
+      <w:pPr>
+        <w:ind w:left="3600" w:hanging="360"/>
+      </w:pPr>
+      <w:rPr>
+        <w:rFonts w:ascii="Courier New" w:hAnsi="Courier New" w:hint="default"/>
+      </w:rPr>
+    </w:lvl>
+    <w:lvl w:ilvl="5" w:tplc="04090005" w:tentative="1">
+      <w:start w:val="1"/>
+      <w:numFmt w:val="bullet"/>
+      <w:lvlText w:val=""/>
+      <w:lvlJc w:val="left"/>
+      <w:pPr>
+        <w:ind w:left="4320" w:hanging="360"/>
+      </w:pPr>
+      <w:rPr>
+        <w:rFonts w:ascii="Wingdings" w:hAnsi="Wingdings" w:hint="default"/>
+      </w:rPr>
+    </w:lvl>
+    <w:lvl w:ilvl="6" w:tplc="04090001" w:tentative="1">
+      <w:start w:val="1"/>
+      <w:numFmt w:val="bullet"/>
+      <w:lvlText w:val=""/>
+      <w:lvlJc w:val="left"/>
+      <w:pPr>
+        <w:ind w:left="5040" w:hanging="360"/>
+      </w:pPr>
+      <w:rPr>
+        <w:rFonts w:ascii="Symbol" w:hAnsi="Symbol" w:hint="default"/>
+      </w:rPr>
+    </w:lvl>
+    <w:lvl w:ilvl="7" w:tplc="04090003" w:tentative="1">
+      <w:start w:val="1"/>
+      <w:numFmt w:val="bullet"/>
+      <w:lvlText w:val="o"/>
+      <w:lvlJc w:val="left"/>
+      <w:pPr>
+        <w:ind w:left="5760" w:hanging="360"/>
+      </w:pPr>
+      <w:rPr>
+        <w:rFonts w:ascii="Courier New" w:hAnsi="Courier New" w:hint="default"/>
+      </w:rPr>
+    </w:lvl>
+    <w:lvl w:ilvl="8" w:tplc="04090005" w:tentative="1">
+      <w:start w:val="1"/>
+      <w:numFmt w:val="bullet"/>
+      <w:lvlText w:val=""/>
+      <w:lvlJc w:val="left"/>
+      <w:pPr>
+        <w:ind w:left="6480" w:hanging="360"/>
+      </w:pPr>
+      <w:rPr>
+        <w:rFonts w:ascii="Wingdings" w:hAnsi="Wingdings" w:hint="default"/>
+      </w:rPr>
+    </w:lvl>
+  </w:abstractNum>
+  <w:num w:numId="1">
+    <w:abstractNumId w:val="0"/>
+  </w:num>
+</w:numbering>
 </file>
 
 <file path=word/styles.xml><?xml version="1.0" encoding="utf-8"?>
@@ -2911,6 +3776,11 @@
       <w:sz w:val="18"/>
       <w:szCs w:val="18"/>
     </w:rPr>
+  </w:style>
+  <w:style w:type="character" w:customStyle="1" w:styleId="apple-converted-space">
+    <w:name w:val="apple-converted-space"/>
+    <w:basedOn w:val="DefaultParagraphFont"/>
+    <w:rsid w:val="00DC5C02"/>
   </w:style>
 </w:styles>
 </file>
@@ -3310,6 +4180,11 @@
       <w:szCs w:val="18"/>
     </w:rPr>
   </w:style>
+  <w:style w:type="character" w:customStyle="1" w:styleId="apple-converted-space">
+    <w:name w:val="apple-converted-space"/>
+    <w:basedOn w:val="DefaultParagraphFont"/>
+    <w:rsid w:val="00DC5C02"/>
+  </w:style>
 </w:styles>
 </file>
 

</xml_diff>